<commit_message>
docs: 表 2-1 排版優化 + 圖片 alt text 修正 + 全章節 Word 重轉
- 表 2-1：Taiwan MJ→台灣美兆、研究欄加 <br> 換行
- Ch3/Ch4：清除圖片 alt text 避免 Word 標題重複
- 全章節（含謝辭、中英文摘要）重新轉換 docx

Co-Authored-By: Claude Opus 4.6 <noreply@anthropic.com>
</commit_message>
<xml_diff>
--- a/docs/00_thesis/chapters/01_第一章_緒論.docx
+++ b/docs/00_thesis/chapters/01_第一章_緒論.docx
@@ -5,35 +5,26 @@
     <w:p>
       <w:pPr>
         <w:pStyle w:val="1"/>
-        <w:spacing w:line="360" w:lineRule="auto"/>
-        <w:rPr>
-          <w:rFonts w:ascii="Times New Roman" w:eastAsia="標楷體" w:hAnsi="Times New Roman" w:cs="Times New Roman"/>
-          <w:sz w:val="24"/>
-          <w:szCs w:val="24"/>
+        <w:rPr>
+          <w:rFonts w:ascii="Times New Roman" w:eastAsia="標楷體" w:hAnsi="Times New Roman" w:cs="Times New Roman"/>
         </w:rPr>
       </w:pPr>
       <w:bookmarkStart w:id="0" w:name="第一章-緒論"/>
       <w:r>
         <w:rPr>
           <w:rFonts w:ascii="Times New Roman" w:eastAsia="標楷體" w:hAnsi="Times New Roman" w:cs="Times New Roman"/>
-          <w:sz w:val="24"/>
-          <w:szCs w:val="24"/>
         </w:rPr>
         <w:t>第一章</w:t>
       </w:r>
       <w:r>
         <w:rPr>
           <w:rFonts w:ascii="Times New Roman" w:eastAsia="標楷體" w:hAnsi="Times New Roman" w:cs="Times New Roman"/>
-          <w:sz w:val="24"/>
-          <w:szCs w:val="24"/>
         </w:rPr>
         <w:t xml:space="preserve"> </w:t>
       </w:r>
       <w:r>
         <w:rPr>
           <w:rFonts w:ascii="Times New Roman" w:eastAsia="標楷體" w:hAnsi="Times New Roman" w:cs="Times New Roman"/>
-          <w:sz w:val="24"/>
-          <w:szCs w:val="24"/>
         </w:rPr>
         <w:t>緒論</w:t>
       </w:r>
@@ -41,27 +32,20 @@
     <w:p>
       <w:pPr>
         <w:pStyle w:val="2"/>
-        <w:spacing w:line="360" w:lineRule="auto"/>
-        <w:rPr>
-          <w:rFonts w:ascii="Times New Roman" w:eastAsia="標楷體" w:hAnsi="Times New Roman" w:cs="Times New Roman"/>
-          <w:sz w:val="24"/>
-          <w:szCs w:val="24"/>
+        <w:rPr>
+          <w:rFonts w:ascii="Times New Roman" w:eastAsia="標楷體" w:hAnsi="Times New Roman" w:cs="Times New Roman"/>
         </w:rPr>
       </w:pPr>
       <w:bookmarkStart w:id="1" w:name="研究背景與動機"/>
       <w:r>
         <w:rPr>
           <w:rFonts w:ascii="Times New Roman" w:eastAsia="標楷體" w:hAnsi="Times New Roman" w:cs="Times New Roman"/>
-          <w:sz w:val="24"/>
-          <w:szCs w:val="24"/>
         </w:rPr>
         <w:t xml:space="preserve">1.1 </w:t>
       </w:r>
       <w:r>
         <w:rPr>
           <w:rFonts w:ascii="Times New Roman" w:eastAsia="標楷體" w:hAnsi="Times New Roman" w:cs="Times New Roman"/>
-          <w:sz w:val="24"/>
-          <w:szCs w:val="24"/>
         </w:rPr>
         <w:t>研究背景與動機</w:t>
       </w:r>
@@ -69,27 +53,20 @@
     <w:p>
       <w:pPr>
         <w:pStyle w:val="3"/>
-        <w:spacing w:line="360" w:lineRule="auto"/>
-        <w:rPr>
-          <w:rFonts w:ascii="Times New Roman" w:eastAsia="標楷體" w:hAnsi="Times New Roman" w:cs="Times New Roman"/>
-          <w:sz w:val="24"/>
-          <w:szCs w:val="24"/>
+        <w:rPr>
+          <w:rFonts w:ascii="Times New Roman" w:eastAsia="標楷體" w:hAnsi="Times New Roman" w:cs="Times New Roman"/>
         </w:rPr>
       </w:pPr>
       <w:bookmarkStart w:id="2" w:name="三高疾病的公共衛生重要性"/>
       <w:r>
         <w:rPr>
           <w:rFonts w:ascii="Times New Roman" w:eastAsia="標楷體" w:hAnsi="Times New Roman" w:cs="Times New Roman"/>
-          <w:sz w:val="24"/>
-          <w:szCs w:val="24"/>
         </w:rPr>
         <w:t xml:space="preserve">1.1.1 </w:t>
       </w:r>
       <w:r>
         <w:rPr>
           <w:rFonts w:ascii="Times New Roman" w:eastAsia="標楷體" w:hAnsi="Times New Roman" w:cs="Times New Roman"/>
-          <w:sz w:val="24"/>
-          <w:szCs w:val="24"/>
         </w:rPr>
         <w:t>三高疾病的公共衛生重要性</w:t>
       </w:r>
@@ -97,7 +74,6 @@
     <w:p>
       <w:pPr>
         <w:pStyle w:val="FirstParagraph"/>
-        <w:spacing w:line="360" w:lineRule="auto"/>
         <w:rPr>
           <w:rFonts w:ascii="Times New Roman" w:eastAsia="標楷體" w:hAnsi="Times New Roman" w:cs="Times New Roman"/>
         </w:rPr>
@@ -173,7 +149,6 @@
     <w:p>
       <w:pPr>
         <w:pStyle w:val="a0"/>
-        <w:spacing w:line="360" w:lineRule="auto"/>
         <w:rPr>
           <w:rFonts w:ascii="Times New Roman" w:eastAsia="標楷體" w:hAnsi="Times New Roman" w:cs="Times New Roman"/>
         </w:rPr>
@@ -266,39 +241,164 @@
         </w:rPr>
         <w:t>。</w:t>
       </w:r>
+      <w:bookmarkStart w:id="3" w:name="_GoBack"/>
+      <w:bookmarkEnd w:id="3"/>
     </w:p>
     <w:p>
       <w:pPr>
         <w:pStyle w:val="a0"/>
-        <w:spacing w:line="360" w:lineRule="auto"/>
-        <w:rPr>
-          <w:rFonts w:ascii="Times New Roman" w:eastAsia="標楷體" w:hAnsi="Times New Roman" w:cs="Times New Roman"/>
-        </w:rPr>
-      </w:pPr>
+        <w:rPr>
+          <w:rFonts w:ascii="Times New Roman" w:eastAsia="標楷體" w:hAnsi="Times New Roman" w:cs="Times New Roman"/>
+        </w:rPr>
+      </w:pPr>
+      <w:r>
+        <w:rPr>
+          <w:rFonts w:ascii="Times New Roman" w:eastAsia="標楷體" w:hAnsi="Times New Roman" w:cs="Times New Roman"/>
+        </w:rPr>
+        <w:t>在台灣，三高疾病同樣是重要的公共衛生議題。根據衛生福利部國民健康署</w:t>
+      </w:r>
+      <w:r>
+        <w:rPr>
+          <w:rFonts w:ascii="Times New Roman" w:eastAsia="標楷體" w:hAnsi="Times New Roman" w:cs="Times New Roman"/>
+        </w:rPr>
+        <w:t xml:space="preserve"> 2017-2020 </w:t>
+      </w:r>
+      <w:r>
+        <w:rPr>
+          <w:rFonts w:ascii="Times New Roman" w:eastAsia="標楷體" w:hAnsi="Times New Roman" w:cs="Times New Roman"/>
+        </w:rPr>
+        <w:t>國民營養健康狀況變遷調查，</w:t>
+      </w:r>
+      <w:r>
+        <w:rPr>
+          <w:rFonts w:ascii="Times New Roman" w:eastAsia="標楷體" w:hAnsi="Times New Roman" w:cs="Times New Roman"/>
+        </w:rPr>
+        <w:t>40</w:t>
+      </w:r>
+      <w:r>
+        <w:rPr>
+          <w:rFonts w:ascii="Times New Roman" w:eastAsia="標楷體" w:hAnsi="Times New Roman" w:cs="Times New Roman"/>
+        </w:rPr>
+        <w:t xml:space="preserve"> </w:t>
+      </w:r>
+      <w:r>
+        <w:rPr>
+          <w:rFonts w:ascii="Times New Roman" w:eastAsia="標楷體" w:hAnsi="Times New Roman" w:cs="Times New Roman"/>
+        </w:rPr>
+        <w:t>歲以上國人高血壓盛行率為</w:t>
+      </w:r>
+      <w:r>
+        <w:rPr>
+          <w:rFonts w:ascii="Times New Roman" w:eastAsia="標楷體" w:hAnsi="Times New Roman" w:cs="Times New Roman"/>
+        </w:rPr>
+        <w:t xml:space="preserve"> </w:t>
+      </w:r>
+      <w:r>
+        <w:rPr>
+          <w:rFonts w:ascii="Times New Roman" w:eastAsia="標楷體" w:hAnsi="Times New Roman" w:cs="Times New Roman"/>
+        </w:rPr>
+        <w:t>38.3%</w:t>
+      </w:r>
+      <w:r>
+        <w:rPr>
+          <w:rFonts w:ascii="Times New Roman" w:eastAsia="標楷體" w:hAnsi="Times New Roman" w:cs="Times New Roman"/>
+        </w:rPr>
+        <w:t>、高血脂盛行率為</w:t>
+      </w:r>
+      <w:r>
+        <w:rPr>
+          <w:rFonts w:ascii="Times New Roman" w:eastAsia="標楷體" w:hAnsi="Times New Roman" w:cs="Times New Roman"/>
+        </w:rPr>
+        <w:t xml:space="preserve"> </w:t>
+      </w:r>
       <w:r>
         <w:rPr>
           <w:rFonts w:ascii="Times New Roman" w:eastAsia="標楷體" w:hAnsi="Times New Roman" w:cs="Times New Roman"/>
         </w:rPr>
         <w:lastRenderedPageBreak/>
-        <w:t>在台灣，三高疾病同樣是重要的公共衛生議題。根據衛生福利部國民健康署</w:t>
-      </w:r>
-      <w:r>
-        <w:rPr>
-          <w:rFonts w:ascii="Times New Roman" w:eastAsia="標楷體" w:hAnsi="Times New Roman" w:cs="Times New Roman"/>
-        </w:rPr>
-        <w:t xml:space="preserve"> 2017-2020 </w:t>
-      </w:r>
-      <w:r>
-        <w:rPr>
-          <w:rFonts w:ascii="Times New Roman" w:eastAsia="標楷體" w:hAnsi="Times New Roman" w:cs="Times New Roman"/>
-        </w:rPr>
-        <w:t>國民營養健康狀況變遷調查，</w:t>
-      </w:r>
-      <w:r>
-        <w:rPr>
-          <w:rFonts w:ascii="Times New Roman" w:eastAsia="標楷體" w:hAnsi="Times New Roman" w:cs="Times New Roman"/>
-        </w:rPr>
-        <w:t>40</w:t>
+        <w:t>34.1%</w:t>
+      </w:r>
+      <w:r>
+        <w:rPr>
+          <w:rFonts w:ascii="Times New Roman" w:eastAsia="標楷體" w:hAnsi="Times New Roman" w:cs="Times New Roman"/>
+        </w:rPr>
+        <w:t>、高血糖盛行率為</w:t>
+      </w:r>
+      <w:r>
+        <w:rPr>
+          <w:rFonts w:ascii="Times New Roman" w:eastAsia="標楷體" w:hAnsi="Times New Roman" w:cs="Times New Roman"/>
+        </w:rPr>
+        <w:t xml:space="preserve"> 16.4%</w:t>
+      </w:r>
+      <w:r>
+        <w:rPr>
+          <w:rStyle w:val="ae"/>
+          <w:rFonts w:ascii="Times New Roman" w:eastAsia="標楷體" w:hAnsi="Times New Roman" w:cs="Times New Roman"/>
+        </w:rPr>
+        <w:footnoteReference w:id="6"/>
+      </w:r>
+      <w:r>
+        <w:rPr>
+          <w:rFonts w:ascii="Times New Roman" w:eastAsia="標楷體" w:hAnsi="Times New Roman" w:cs="Times New Roman"/>
+        </w:rPr>
+        <w:t>。此外，約有</w:t>
+      </w:r>
+      <w:r>
+        <w:rPr>
+          <w:rFonts w:ascii="Times New Roman" w:eastAsia="標楷體" w:hAnsi="Times New Roman" w:cs="Times New Roman"/>
+        </w:rPr>
+        <w:t xml:space="preserve"> 4 </w:t>
+      </w:r>
+      <w:r>
+        <w:rPr>
+          <w:rFonts w:ascii="Times New Roman" w:eastAsia="標楷體" w:hAnsi="Times New Roman" w:cs="Times New Roman"/>
+        </w:rPr>
+        <w:t>至</w:t>
+      </w:r>
+      <w:r>
+        <w:rPr>
+          <w:rFonts w:ascii="Times New Roman" w:eastAsia="標楷體" w:hAnsi="Times New Roman" w:cs="Times New Roman"/>
+        </w:rPr>
+        <w:t xml:space="preserve"> 7 </w:t>
+      </w:r>
+      <w:r>
+        <w:rPr>
+          <w:rFonts w:ascii="Times New Roman" w:eastAsia="標楷體" w:hAnsi="Times New Roman" w:cs="Times New Roman"/>
+        </w:rPr>
+        <w:t>成民眾不知道自己已罹患三高，凸顯早期預測與篩檢的重要性</w:t>
+      </w:r>
+      <w:r>
+        <w:rPr>
+          <w:rStyle w:val="ae"/>
+          <w:rFonts w:ascii="Times New Roman" w:eastAsia="標楷體" w:hAnsi="Times New Roman" w:cs="Times New Roman"/>
+        </w:rPr>
+        <w:footnoteReference w:id="7"/>
+      </w:r>
+      <w:r>
+        <w:rPr>
+          <w:rFonts w:ascii="Times New Roman" w:eastAsia="標楷體" w:hAnsi="Times New Roman" w:cs="Times New Roman"/>
+        </w:rPr>
+        <w:t>。</w:t>
+      </w:r>
+    </w:p>
+    <w:p>
+      <w:pPr>
+        <w:pStyle w:val="a0"/>
+        <w:rPr>
+          <w:rFonts w:ascii="Times New Roman" w:eastAsia="標楷體" w:hAnsi="Times New Roman" w:cs="Times New Roman"/>
+        </w:rPr>
+      </w:pPr>
+      <w:r>
+        <w:rPr>
+          <w:rFonts w:ascii="Times New Roman" w:eastAsia="標楷體" w:hAnsi="Times New Roman" w:cs="Times New Roman"/>
+        </w:rPr>
+        <w:t>三高疾病往往彼此相關、共同發生，此現象在醫學上被歸納為「代謝症候群（</w:t>
+      </w:r>
+      <w:r>
+        <w:rPr>
+          <w:rFonts w:ascii="Times New Roman" w:eastAsia="標楷體" w:hAnsi="Times New Roman" w:cs="Times New Roman"/>
+        </w:rPr>
+        <w:t>Metabolic</w:t>
       </w:r>
       <w:r>
         <w:rPr>
@@ -310,7 +410,50 @@
         <w:rPr>
           <w:rFonts w:ascii="Times New Roman" w:eastAsia="標楷體" w:hAnsi="Times New Roman" w:cs="Times New Roman"/>
         </w:rPr>
-        <w:t>歲以上國人高血壓盛行率為</w:t>
+        <w:t>Syndrome</w:t>
+      </w:r>
+      <w:r>
+        <w:rPr>
+          <w:rFonts w:ascii="Times New Roman" w:eastAsia="標楷體" w:hAnsi="Times New Roman" w:cs="Times New Roman"/>
+        </w:rPr>
+        <w:t>）」的核心組成。研究顯示，超過</w:t>
+      </w:r>
+      <w:r>
+        <w:rPr>
+          <w:rFonts w:ascii="Times New Roman" w:eastAsia="標楷體" w:hAnsi="Times New Roman" w:cs="Times New Roman"/>
+        </w:rPr>
+        <w:t xml:space="preserve"> 70% </w:t>
+      </w:r>
+      <w:r>
+        <w:rPr>
+          <w:rFonts w:ascii="Times New Roman" w:eastAsia="標楷體" w:hAnsi="Times New Roman" w:cs="Times New Roman"/>
+        </w:rPr>
+        <w:t>的糖尿病患者同時合併高血壓或高血脂，而糖尿病患者中血脂異常的盛行率更高達</w:t>
+      </w:r>
+      <w:r>
+        <w:rPr>
+          <w:rFonts w:ascii="Times New Roman" w:eastAsia="標楷體" w:hAnsi="Times New Roman" w:cs="Times New Roman"/>
+        </w:rPr>
+        <w:t xml:space="preserve"> 72–85%</w:t>
+      </w:r>
+      <w:r>
+        <w:rPr>
+          <w:rStyle w:val="ae"/>
+          <w:rFonts w:ascii="Times New Roman" w:eastAsia="標楷體" w:hAnsi="Times New Roman" w:cs="Times New Roman"/>
+        </w:rPr>
+        <w:footnoteReference w:id="8"/>
+      </w:r>
+      <w:r>
+        <w:rPr>
+          <w:rFonts w:ascii="Times New Roman" w:eastAsia="標楷體" w:hAnsi="Times New Roman" w:cs="Times New Roman"/>
+        </w:rPr>
+        <w:t>。代謝症候群患者的心血管疾病風險為一般人的</w:t>
+      </w:r>
+      <w:r>
+        <w:rPr>
+          <w:rFonts w:ascii="Times New Roman" w:eastAsia="標楷體" w:hAnsi="Times New Roman" w:cs="Times New Roman"/>
+        </w:rPr>
+        <w:t xml:space="preserve"> 2</w:t>
       </w:r>
       <w:r>
         <w:rPr>
@@ -322,193 +465,25 @@
         <w:rPr>
           <w:rFonts w:ascii="Times New Roman" w:eastAsia="標楷體" w:hAnsi="Times New Roman" w:cs="Times New Roman"/>
         </w:rPr>
-        <w:t>38.3%</w:t>
-      </w:r>
-      <w:r>
-        <w:rPr>
-          <w:rFonts w:ascii="Times New Roman" w:eastAsia="標楷體" w:hAnsi="Times New Roman" w:cs="Times New Roman"/>
-        </w:rPr>
-        <w:t>、高血脂盛行率為</w:t>
-      </w:r>
-      <w:r>
-        <w:rPr>
-          <w:rFonts w:ascii="Times New Roman" w:eastAsia="標楷體" w:hAnsi="Times New Roman" w:cs="Times New Roman"/>
-        </w:rPr>
-        <w:t xml:space="preserve"> </w:t>
-      </w:r>
-      <w:r>
-        <w:rPr>
-          <w:rFonts w:ascii="Times New Roman" w:eastAsia="標楷體" w:hAnsi="Times New Roman" w:cs="Times New Roman"/>
-        </w:rPr>
-        <w:t>34.1%</w:t>
-      </w:r>
-      <w:r>
-        <w:rPr>
-          <w:rFonts w:ascii="Times New Roman" w:eastAsia="標楷體" w:hAnsi="Times New Roman" w:cs="Times New Roman"/>
-        </w:rPr>
-        <w:t>、高血糖盛行率為</w:t>
-      </w:r>
-      <w:r>
-        <w:rPr>
-          <w:rFonts w:ascii="Times New Roman" w:eastAsia="標楷體" w:hAnsi="Times New Roman" w:cs="Times New Roman"/>
-        </w:rPr>
-        <w:t xml:space="preserve"> 16.4%</w:t>
+        <w:t>倍，第二型糖尿病風險則為</w:t>
+      </w:r>
+      <w:r>
+        <w:rPr>
+          <w:rFonts w:ascii="Times New Roman" w:eastAsia="標楷體" w:hAnsi="Times New Roman" w:cs="Times New Roman"/>
+        </w:rPr>
+        <w:t xml:space="preserve"> 5 </w:t>
+      </w:r>
+      <w:r>
+        <w:rPr>
+          <w:rFonts w:ascii="Times New Roman" w:eastAsia="標楷體" w:hAnsi="Times New Roman" w:cs="Times New Roman"/>
+        </w:rPr>
+        <w:t>倍</w:t>
       </w:r>
       <w:r>
         <w:rPr>
           <w:rStyle w:val="ae"/>
           <w:rFonts w:ascii="Times New Roman" w:eastAsia="標楷體" w:hAnsi="Times New Roman" w:cs="Times New Roman"/>
         </w:rPr>
-        <w:footnoteReference w:id="6"/>
-      </w:r>
-      <w:r>
-        <w:rPr>
-          <w:rFonts w:ascii="Times New Roman" w:eastAsia="標楷體" w:hAnsi="Times New Roman" w:cs="Times New Roman"/>
-        </w:rPr>
-        <w:t>。此外，約有</w:t>
-      </w:r>
-      <w:r>
-        <w:rPr>
-          <w:rFonts w:ascii="Times New Roman" w:eastAsia="標楷體" w:hAnsi="Times New Roman" w:cs="Times New Roman"/>
-        </w:rPr>
-        <w:t xml:space="preserve"> 4 </w:t>
-      </w:r>
-      <w:r>
-        <w:rPr>
-          <w:rFonts w:ascii="Times New Roman" w:eastAsia="標楷體" w:hAnsi="Times New Roman" w:cs="Times New Roman"/>
-        </w:rPr>
-        <w:t>至</w:t>
-      </w:r>
-      <w:r>
-        <w:rPr>
-          <w:rFonts w:ascii="Times New Roman" w:eastAsia="標楷體" w:hAnsi="Times New Roman" w:cs="Times New Roman"/>
-        </w:rPr>
-        <w:t xml:space="preserve"> 7 </w:t>
-      </w:r>
-      <w:r>
-        <w:rPr>
-          <w:rFonts w:ascii="Times New Roman" w:eastAsia="標楷體" w:hAnsi="Times New Roman" w:cs="Times New Roman"/>
-        </w:rPr>
-        <w:t>成民眾不知道自己已罹患三高，凸顯早期預測與篩檢的重要性</w:t>
-      </w:r>
-      <w:r>
-        <w:rPr>
-          <w:rStyle w:val="ae"/>
-          <w:rFonts w:ascii="Times New Roman" w:eastAsia="標楷體" w:hAnsi="Times New Roman" w:cs="Times New Roman"/>
-        </w:rPr>
-        <w:footnoteReference w:id="7"/>
-      </w:r>
-      <w:r>
-        <w:rPr>
-          <w:rFonts w:ascii="Times New Roman" w:eastAsia="標楷體" w:hAnsi="Times New Roman" w:cs="Times New Roman"/>
-        </w:rPr>
-        <w:t>。</w:t>
-      </w:r>
-    </w:p>
-    <w:p>
-      <w:pPr>
-        <w:pStyle w:val="a0"/>
-        <w:spacing w:line="360" w:lineRule="auto"/>
-        <w:rPr>
-          <w:rFonts w:ascii="Times New Roman" w:eastAsia="標楷體" w:hAnsi="Times New Roman" w:cs="Times New Roman"/>
-        </w:rPr>
-      </w:pPr>
-      <w:r>
-        <w:rPr>
-          <w:rFonts w:ascii="Times New Roman" w:eastAsia="標楷體" w:hAnsi="Times New Roman" w:cs="Times New Roman"/>
-        </w:rPr>
-        <w:t>三高疾病往往彼此相關、共同發生，此現象在醫學上被歸納為「代謝症候群（</w:t>
-      </w:r>
-      <w:r>
-        <w:rPr>
-          <w:rFonts w:ascii="Times New Roman" w:eastAsia="標楷體" w:hAnsi="Times New Roman" w:cs="Times New Roman"/>
-        </w:rPr>
-        <w:t>Metabolic</w:t>
-      </w:r>
-      <w:r>
-        <w:rPr>
-          <w:rFonts w:ascii="Times New Roman" w:eastAsia="標楷體" w:hAnsi="Times New Roman" w:cs="Times New Roman"/>
-        </w:rPr>
-        <w:t xml:space="preserve"> </w:t>
-      </w:r>
-      <w:r>
-        <w:rPr>
-          <w:rFonts w:ascii="Times New Roman" w:eastAsia="標楷體" w:hAnsi="Times New Roman" w:cs="Times New Roman"/>
-        </w:rPr>
-        <w:t>Syndrome</w:t>
-      </w:r>
-      <w:r>
-        <w:rPr>
-          <w:rFonts w:ascii="Times New Roman" w:eastAsia="標楷體" w:hAnsi="Times New Roman" w:cs="Times New Roman"/>
-        </w:rPr>
-        <w:t>）」的核心組成。研究顯示，超過</w:t>
-      </w:r>
-      <w:r>
-        <w:rPr>
-          <w:rFonts w:ascii="Times New Roman" w:eastAsia="標楷體" w:hAnsi="Times New Roman" w:cs="Times New Roman"/>
-        </w:rPr>
-        <w:t xml:space="preserve"> 70% </w:t>
-      </w:r>
-      <w:r>
-        <w:rPr>
-          <w:rFonts w:ascii="Times New Roman" w:eastAsia="標楷體" w:hAnsi="Times New Roman" w:cs="Times New Roman"/>
-        </w:rPr>
-        <w:t>的糖尿病患者同時合併高血壓或高血脂，而糖尿病患者中血脂異常的盛行率更高達</w:t>
-      </w:r>
-      <w:r>
-        <w:rPr>
-          <w:rFonts w:ascii="Times New Roman" w:eastAsia="標楷體" w:hAnsi="Times New Roman" w:cs="Times New Roman"/>
-        </w:rPr>
-        <w:t xml:space="preserve"> 72–85%</w:t>
-      </w:r>
-      <w:r>
-        <w:rPr>
-          <w:rStyle w:val="ae"/>
-          <w:rFonts w:ascii="Times New Roman" w:eastAsia="標楷體" w:hAnsi="Times New Roman" w:cs="Times New Roman"/>
-        </w:rPr>
-        <w:footnoteReference w:id="8"/>
-      </w:r>
-      <w:r>
-        <w:rPr>
-          <w:rFonts w:ascii="Times New Roman" w:eastAsia="標楷體" w:hAnsi="Times New Roman" w:cs="Times New Roman"/>
-        </w:rPr>
-        <w:t>。代謝症候群患者的心血管疾病風險為一般人的</w:t>
-      </w:r>
-      <w:r>
-        <w:rPr>
-          <w:rFonts w:ascii="Times New Roman" w:eastAsia="標楷體" w:hAnsi="Times New Roman" w:cs="Times New Roman"/>
-        </w:rPr>
-        <w:t xml:space="preserve"> 2</w:t>
-      </w:r>
-      <w:r>
-        <w:rPr>
-          <w:rFonts w:ascii="Times New Roman" w:eastAsia="標楷體" w:hAnsi="Times New Roman" w:cs="Times New Roman"/>
-        </w:rPr>
-        <w:t xml:space="preserve"> </w:t>
-      </w:r>
-      <w:r>
-        <w:rPr>
-          <w:rFonts w:ascii="Times New Roman" w:eastAsia="標楷體" w:hAnsi="Times New Roman" w:cs="Times New Roman"/>
-        </w:rPr>
-        <w:t>倍，第二型糖尿病風險則為</w:t>
-      </w:r>
-      <w:r>
-        <w:rPr>
-          <w:rFonts w:ascii="Times New Roman" w:eastAsia="標楷體" w:hAnsi="Times New Roman" w:cs="Times New Roman"/>
-        </w:rPr>
-        <w:t xml:space="preserve"> 5 </w:t>
-      </w:r>
-      <w:r>
-        <w:rPr>
-          <w:rFonts w:ascii="Times New Roman" w:eastAsia="標楷體" w:hAnsi="Times New Roman" w:cs="Times New Roman"/>
-        </w:rPr>
-        <w:t>倍</w:t>
-      </w:r>
-      <w:r>
-        <w:rPr>
-          <w:rStyle w:val="ae"/>
-          <w:rFonts w:ascii="Times New Roman" w:eastAsia="標楷體" w:hAnsi="Times New Roman" w:cs="Times New Roman"/>
-        </w:rPr>
         <w:footnoteReference w:id="9"/>
       </w:r>
       <w:r>
@@ -521,28 +496,21 @@
     <w:p>
       <w:pPr>
         <w:pStyle w:val="3"/>
-        <w:spacing w:line="360" w:lineRule="auto"/>
-        <w:rPr>
-          <w:rFonts w:ascii="Times New Roman" w:eastAsia="標楷體" w:hAnsi="Times New Roman" w:cs="Times New Roman"/>
-          <w:sz w:val="24"/>
-          <w:szCs w:val="24"/>
-        </w:rPr>
-      </w:pPr>
-      <w:bookmarkStart w:id="3" w:name="早期預測與預防的臨床價值"/>
+        <w:rPr>
+          <w:rFonts w:ascii="Times New Roman" w:eastAsia="標楷體" w:hAnsi="Times New Roman" w:cs="Times New Roman"/>
+        </w:rPr>
+      </w:pPr>
+      <w:bookmarkStart w:id="4" w:name="早期預測與預防的臨床價值"/>
       <w:bookmarkEnd w:id="2"/>
       <w:r>
         <w:rPr>
           <w:rFonts w:ascii="Times New Roman" w:eastAsia="標楷體" w:hAnsi="Times New Roman" w:cs="Times New Roman"/>
-          <w:sz w:val="24"/>
-          <w:szCs w:val="24"/>
         </w:rPr>
         <w:t xml:space="preserve">1.1.2 </w:t>
       </w:r>
       <w:r>
         <w:rPr>
           <w:rFonts w:ascii="Times New Roman" w:eastAsia="標楷體" w:hAnsi="Times New Roman" w:cs="Times New Roman"/>
-          <w:sz w:val="24"/>
-          <w:szCs w:val="24"/>
         </w:rPr>
         <w:t>早期預測與預防的臨床價值</w:t>
       </w:r>
@@ -550,7 +518,6 @@
     <w:p>
       <w:pPr>
         <w:pStyle w:val="FirstParagraph"/>
-        <w:spacing w:line="360" w:lineRule="auto"/>
         <w:rPr>
           <w:rFonts w:ascii="Times New Roman" w:eastAsia="標楷體" w:hAnsi="Times New Roman" w:cs="Times New Roman"/>
         </w:rPr>
@@ -567,9 +534,8 @@
         <w:pStyle w:val="Compact"/>
         <w:numPr>
           <w:ilvl w:val="0"/>
-          <w:numId w:val="3"/>
+          <w:numId w:val="24"/>
         </w:numPr>
-        <w:spacing w:line="360" w:lineRule="auto"/>
         <w:rPr>
           <w:rFonts w:ascii="Times New Roman" w:eastAsia="標楷體" w:hAnsi="Times New Roman" w:cs="Times New Roman"/>
         </w:rPr>
@@ -594,9 +560,8 @@
         <w:pStyle w:val="Compact"/>
         <w:numPr>
           <w:ilvl w:val="0"/>
-          <w:numId w:val="3"/>
+          <w:numId w:val="24"/>
         </w:numPr>
-        <w:spacing w:line="360" w:lineRule="auto"/>
         <w:rPr>
           <w:rFonts w:ascii="Times New Roman" w:eastAsia="標楷體" w:hAnsi="Times New Roman" w:cs="Times New Roman"/>
         </w:rPr>
@@ -621,9 +586,8 @@
         <w:pStyle w:val="Compact"/>
         <w:numPr>
           <w:ilvl w:val="0"/>
-          <w:numId w:val="3"/>
+          <w:numId w:val="24"/>
         </w:numPr>
-        <w:spacing w:line="360" w:lineRule="auto"/>
         <w:rPr>
           <w:rFonts w:ascii="Times New Roman" w:eastAsia="標楷體" w:hAnsi="Times New Roman" w:cs="Times New Roman"/>
         </w:rPr>
@@ -654,17 +618,14 @@
         </w:rPr>
         <w:t>以上的發病風險</w:t>
       </w:r>
-      <w:bookmarkStart w:id="4" w:name="_GoBack"/>
-      <w:bookmarkEnd w:id="4"/>
     </w:p>
     <w:p>
       <w:pPr>
         <w:pStyle w:val="Compact"/>
         <w:numPr>
           <w:ilvl w:val="0"/>
-          <w:numId w:val="3"/>
+          <w:numId w:val="24"/>
         </w:numPr>
-        <w:spacing w:line="360" w:lineRule="auto"/>
         <w:rPr>
           <w:rFonts w:ascii="Times New Roman" w:eastAsia="標楷體" w:hAnsi="Times New Roman" w:cs="Times New Roman"/>
         </w:rPr>
@@ -675,7 +636,6 @@
           <w:b/>
           <w:bCs/>
         </w:rPr>
-        <w:lastRenderedPageBreak/>
         <w:t>晚期治療成本高</w:t>
       </w:r>
       <w:r>
@@ -694,7 +654,6 @@
     <w:p>
       <w:pPr>
         <w:pStyle w:val="FirstParagraph"/>
-        <w:spacing w:line="360" w:lineRule="auto"/>
         <w:rPr>
           <w:rFonts w:ascii="Times New Roman" w:eastAsia="標楷體" w:hAnsi="Times New Roman" w:cs="Times New Roman"/>
         </w:rPr>
@@ -849,7 +808,6 @@
     <w:p>
       <w:pPr>
         <w:pStyle w:val="a0"/>
-        <w:spacing w:line="360" w:lineRule="auto"/>
         <w:rPr>
           <w:rFonts w:ascii="Times New Roman" w:eastAsia="標楷體" w:hAnsi="Times New Roman" w:cs="Times New Roman"/>
         </w:rPr>
@@ -880,9 +838,8 @@
         <w:pStyle w:val="Compact"/>
         <w:numPr>
           <w:ilvl w:val="0"/>
-          <w:numId w:val="4"/>
+          <w:numId w:val="25"/>
         </w:numPr>
-        <w:spacing w:line="360" w:lineRule="auto"/>
         <w:rPr>
           <w:rFonts w:ascii="Times New Roman" w:eastAsia="標楷體" w:hAnsi="Times New Roman" w:cs="Times New Roman"/>
         </w:rPr>
@@ -899,17 +856,17 @@
         <w:pStyle w:val="Compact"/>
         <w:numPr>
           <w:ilvl w:val="0"/>
-          <w:numId w:val="4"/>
+          <w:numId w:val="25"/>
         </w:numPr>
-        <w:spacing w:line="360" w:lineRule="auto"/>
-        <w:rPr>
-          <w:rFonts w:ascii="Times New Roman" w:eastAsia="標楷體" w:hAnsi="Times New Roman" w:cs="Times New Roman"/>
-        </w:rPr>
-      </w:pPr>
-      <w:r>
-        <w:rPr>
-          <w:rFonts w:ascii="Times New Roman" w:eastAsia="標楷體" w:hAnsi="Times New Roman" w:cs="Times New Roman"/>
-        </w:rPr>
+        <w:rPr>
+          <w:rFonts w:ascii="Times New Roman" w:eastAsia="標楷體" w:hAnsi="Times New Roman" w:cs="Times New Roman"/>
+        </w:rPr>
+      </w:pPr>
+      <w:r>
+        <w:rPr>
+          <w:rFonts w:ascii="Times New Roman" w:eastAsia="標楷體" w:hAnsi="Times New Roman" w:cs="Times New Roman"/>
+        </w:rPr>
+        <w:lastRenderedPageBreak/>
         <w:t>實現個人化的健康管理建議</w:t>
       </w:r>
     </w:p>
@@ -918,9 +875,8 @@
         <w:pStyle w:val="Compact"/>
         <w:numPr>
           <w:ilvl w:val="0"/>
-          <w:numId w:val="4"/>
+          <w:numId w:val="25"/>
         </w:numPr>
-        <w:spacing w:line="360" w:lineRule="auto"/>
         <w:rPr>
           <w:rFonts w:ascii="Times New Roman" w:eastAsia="標楷體" w:hAnsi="Times New Roman" w:cs="Times New Roman"/>
         </w:rPr>
@@ -937,9 +893,8 @@
         <w:pStyle w:val="Compact"/>
         <w:numPr>
           <w:ilvl w:val="0"/>
-          <w:numId w:val="4"/>
+          <w:numId w:val="25"/>
         </w:numPr>
-        <w:spacing w:line="360" w:lineRule="auto"/>
         <w:rPr>
           <w:rFonts w:ascii="Times New Roman" w:eastAsia="標楷體" w:hAnsi="Times New Roman" w:cs="Times New Roman"/>
         </w:rPr>
@@ -954,28 +909,21 @@
     <w:p>
       <w:pPr>
         <w:pStyle w:val="3"/>
-        <w:spacing w:line="360" w:lineRule="auto"/>
-        <w:rPr>
-          <w:rFonts w:ascii="Times New Roman" w:eastAsia="標楷體" w:hAnsi="Times New Roman" w:cs="Times New Roman"/>
-          <w:sz w:val="24"/>
-          <w:szCs w:val="24"/>
+        <w:rPr>
+          <w:rFonts w:ascii="Times New Roman" w:eastAsia="標楷體" w:hAnsi="Times New Roman" w:cs="Times New Roman"/>
         </w:rPr>
       </w:pPr>
       <w:bookmarkStart w:id="5" w:name="縱向健檢資料的研究價值"/>
-      <w:bookmarkEnd w:id="3"/>
-      <w:r>
-        <w:rPr>
-          <w:rFonts w:ascii="Times New Roman" w:eastAsia="標楷體" w:hAnsi="Times New Roman" w:cs="Times New Roman"/>
-          <w:sz w:val="24"/>
-          <w:szCs w:val="24"/>
+      <w:bookmarkEnd w:id="4"/>
+      <w:r>
+        <w:rPr>
+          <w:rFonts w:ascii="Times New Roman" w:eastAsia="標楷體" w:hAnsi="Times New Roman" w:cs="Times New Roman"/>
         </w:rPr>
         <w:t xml:space="preserve">1.1.3 </w:t>
       </w:r>
       <w:r>
         <w:rPr>
           <w:rFonts w:ascii="Times New Roman" w:eastAsia="標楷體" w:hAnsi="Times New Roman" w:cs="Times New Roman"/>
-          <w:sz w:val="24"/>
-          <w:szCs w:val="24"/>
         </w:rPr>
         <w:t>縱向健檢資料的研究價值</w:t>
       </w:r>
@@ -983,7 +931,6 @@
     <w:p>
       <w:pPr>
         <w:pStyle w:val="FirstParagraph"/>
-        <w:spacing w:line="360" w:lineRule="auto"/>
         <w:rPr>
           <w:rFonts w:ascii="Times New Roman" w:eastAsia="標楷體" w:hAnsi="Times New Roman" w:cs="Times New Roman"/>
         </w:rPr>
@@ -1024,9 +971,8 @@
         <w:pStyle w:val="Compact"/>
         <w:numPr>
           <w:ilvl w:val="0"/>
-          <w:numId w:val="5"/>
+          <w:numId w:val="26"/>
         </w:numPr>
-        <w:spacing w:line="360" w:lineRule="auto"/>
         <w:rPr>
           <w:rFonts w:ascii="Times New Roman" w:eastAsia="標楷體" w:hAnsi="Times New Roman" w:cs="Times New Roman"/>
         </w:rPr>
@@ -1051,9 +997,8 @@
         <w:pStyle w:val="Compact"/>
         <w:numPr>
           <w:ilvl w:val="0"/>
-          <w:numId w:val="5"/>
+          <w:numId w:val="26"/>
         </w:numPr>
-        <w:spacing w:line="360" w:lineRule="auto"/>
         <w:rPr>
           <w:rFonts w:ascii="Times New Roman" w:eastAsia="標楷體" w:hAnsi="Times New Roman" w:cs="Times New Roman"/>
         </w:rPr>
@@ -1078,9 +1023,8 @@
         <w:pStyle w:val="Compact"/>
         <w:numPr>
           <w:ilvl w:val="0"/>
-          <w:numId w:val="5"/>
+          <w:numId w:val="26"/>
         </w:numPr>
-        <w:spacing w:line="360" w:lineRule="auto"/>
         <w:rPr>
           <w:rFonts w:ascii="Times New Roman" w:eastAsia="標楷體" w:hAnsi="Times New Roman" w:cs="Times New Roman"/>
         </w:rPr>
@@ -1103,7 +1047,6 @@
     <w:p>
       <w:pPr>
         <w:pStyle w:val="FirstParagraph"/>
-        <w:spacing w:line="360" w:lineRule="auto"/>
         <w:rPr>
           <w:rFonts w:ascii="Times New Roman" w:eastAsia="標楷體" w:hAnsi="Times New Roman" w:cs="Times New Roman"/>
         </w:rPr>
@@ -1144,11 +1087,8 @@
     <w:p>
       <w:pPr>
         <w:pStyle w:val="2"/>
-        <w:spacing w:line="360" w:lineRule="auto"/>
-        <w:rPr>
-          <w:rFonts w:ascii="Times New Roman" w:eastAsia="標楷體" w:hAnsi="Times New Roman" w:cs="Times New Roman"/>
-          <w:sz w:val="24"/>
-          <w:szCs w:val="24"/>
+        <w:rPr>
+          <w:rFonts w:ascii="Times New Roman" w:eastAsia="標楷體" w:hAnsi="Times New Roman" w:cs="Times New Roman"/>
         </w:rPr>
       </w:pPr>
       <w:bookmarkStart w:id="6" w:name="問題陳述"/>
@@ -1157,17 +1097,12 @@
       <w:r>
         <w:rPr>
           <w:rFonts w:ascii="Times New Roman" w:eastAsia="標楷體" w:hAnsi="Times New Roman" w:cs="Times New Roman"/>
-          <w:sz w:val="24"/>
-          <w:szCs w:val="24"/>
-        </w:rPr>
-        <w:lastRenderedPageBreak/>
+        </w:rPr>
         <w:t xml:space="preserve">1.2 </w:t>
       </w:r>
       <w:r>
         <w:rPr>
           <w:rFonts w:ascii="Times New Roman" w:eastAsia="標楷體" w:hAnsi="Times New Roman" w:cs="Times New Roman"/>
-          <w:sz w:val="24"/>
-          <w:szCs w:val="24"/>
         </w:rPr>
         <w:t>問題陳述</w:t>
       </w:r>
@@ -1175,27 +1110,20 @@
     <w:p>
       <w:pPr>
         <w:pStyle w:val="3"/>
-        <w:spacing w:line="360" w:lineRule="auto"/>
-        <w:rPr>
-          <w:rFonts w:ascii="Times New Roman" w:eastAsia="標楷體" w:hAnsi="Times New Roman" w:cs="Times New Roman"/>
-          <w:sz w:val="24"/>
-          <w:szCs w:val="24"/>
+        <w:rPr>
+          <w:rFonts w:ascii="Times New Roman" w:eastAsia="標楷體" w:hAnsi="Times New Roman" w:cs="Times New Roman"/>
         </w:rPr>
       </w:pPr>
       <w:bookmarkStart w:id="7" w:name="現有預測方法的限制"/>
       <w:r>
         <w:rPr>
           <w:rFonts w:ascii="Times New Roman" w:eastAsia="標楷體" w:hAnsi="Times New Roman" w:cs="Times New Roman"/>
-          <w:sz w:val="24"/>
-          <w:szCs w:val="24"/>
         </w:rPr>
         <w:t xml:space="preserve">1.2.1 </w:t>
       </w:r>
       <w:r>
         <w:rPr>
           <w:rFonts w:ascii="Times New Roman" w:eastAsia="標楷體" w:hAnsi="Times New Roman" w:cs="Times New Roman"/>
-          <w:sz w:val="24"/>
-          <w:szCs w:val="24"/>
         </w:rPr>
         <w:t>現有預測方法的限制</w:t>
       </w:r>
@@ -1203,7 +1131,6 @@
     <w:p>
       <w:pPr>
         <w:pStyle w:val="FirstParagraph"/>
-        <w:spacing w:line="360" w:lineRule="auto"/>
         <w:rPr>
           <w:rFonts w:ascii="Times New Roman" w:eastAsia="標楷體" w:hAnsi="Times New Roman" w:cs="Times New Roman"/>
         </w:rPr>
@@ -1218,7 +1145,6 @@
     <w:p>
       <w:pPr>
         <w:pStyle w:val="a0"/>
-        <w:spacing w:line="360" w:lineRule="auto"/>
         <w:rPr>
           <w:rFonts w:ascii="Times New Roman" w:eastAsia="標楷體" w:hAnsi="Times New Roman" w:cs="Times New Roman"/>
         </w:rPr>
@@ -1235,7 +1161,6 @@
     <w:p>
       <w:pPr>
         <w:pStyle w:val="a0"/>
-        <w:spacing w:line="360" w:lineRule="auto"/>
         <w:rPr>
           <w:rFonts w:ascii="Times New Roman" w:eastAsia="標楷體" w:hAnsi="Times New Roman" w:cs="Times New Roman"/>
         </w:rPr>
@@ -1312,7 +1237,6 @@
     <w:p>
       <w:pPr>
         <w:pStyle w:val="a0"/>
-        <w:spacing w:line="360" w:lineRule="auto"/>
         <w:rPr>
           <w:rFonts w:ascii="Times New Roman" w:eastAsia="標楷體" w:hAnsi="Times New Roman" w:cs="Times New Roman"/>
         </w:rPr>
@@ -1329,7 +1253,6 @@
     <w:p>
       <w:pPr>
         <w:pStyle w:val="a0"/>
-        <w:spacing w:line="360" w:lineRule="auto"/>
         <w:rPr>
           <w:rFonts w:ascii="Times New Roman" w:eastAsia="標楷體" w:hAnsi="Times New Roman" w:cs="Times New Roman"/>
         </w:rPr>
@@ -1374,7 +1297,7 @@
         <w:rPr>
           <w:rFonts w:ascii="Times New Roman" w:eastAsia="標楷體" w:hAnsi="Times New Roman" w:cs="Times New Roman"/>
         </w:rPr>
-        <w:t xml:space="preserve"> Dual Framework </w:t>
+        <w:t xml:space="preserve"> Yang et al., </w:t>
       </w:r>
       <w:r>
         <w:rPr>
@@ -1404,7 +1327,6 @@
     <w:p>
       <w:pPr>
         <w:pStyle w:val="a0"/>
-        <w:spacing w:line="360" w:lineRule="auto"/>
         <w:rPr>
           <w:rFonts w:ascii="Times New Roman" w:eastAsia="標楷體" w:hAnsi="Times New Roman" w:cs="Times New Roman"/>
         </w:rPr>
@@ -1421,7 +1343,6 @@
     <w:p>
       <w:pPr>
         <w:pStyle w:val="a0"/>
-        <w:spacing w:line="360" w:lineRule="auto"/>
         <w:rPr>
           <w:rFonts w:ascii="Times New Roman" w:eastAsia="標楷體" w:hAnsi="Times New Roman" w:cs="Times New Roman"/>
         </w:rPr>
@@ -1438,9 +1359,8 @@
         <w:pStyle w:val="Compact"/>
         <w:numPr>
           <w:ilvl w:val="0"/>
-          <w:numId w:val="6"/>
+          <w:numId w:val="27"/>
         </w:numPr>
-        <w:spacing w:line="360" w:lineRule="auto"/>
         <w:rPr>
           <w:rFonts w:ascii="Times New Roman" w:eastAsia="標楷體" w:hAnsi="Times New Roman" w:cs="Times New Roman"/>
         </w:rPr>
@@ -1457,9 +1377,8 @@
         <w:pStyle w:val="Compact"/>
         <w:numPr>
           <w:ilvl w:val="0"/>
-          <w:numId w:val="6"/>
+          <w:numId w:val="27"/>
         </w:numPr>
-        <w:spacing w:line="360" w:lineRule="auto"/>
         <w:rPr>
           <w:rFonts w:ascii="Times New Roman" w:eastAsia="標楷體" w:hAnsi="Times New Roman" w:cs="Times New Roman"/>
         </w:rPr>
@@ -1474,11 +1393,8 @@
     <w:p>
       <w:pPr>
         <w:pStyle w:val="3"/>
-        <w:spacing w:line="360" w:lineRule="auto"/>
-        <w:rPr>
-          <w:rFonts w:ascii="Times New Roman" w:eastAsia="標楷體" w:hAnsi="Times New Roman" w:cs="Times New Roman"/>
-          <w:sz w:val="24"/>
-          <w:szCs w:val="24"/>
+        <w:rPr>
+          <w:rFonts w:ascii="Times New Roman" w:eastAsia="標楷體" w:hAnsi="Times New Roman" w:cs="Times New Roman"/>
         </w:rPr>
       </w:pPr>
       <w:bookmarkStart w:id="8" w:name="核心研究問題"/>
@@ -1486,16 +1402,13 @@
       <w:r>
         <w:rPr>
           <w:rFonts w:ascii="Times New Roman" w:eastAsia="標楷體" w:hAnsi="Times New Roman" w:cs="Times New Roman"/>
-          <w:sz w:val="24"/>
-          <w:szCs w:val="24"/>
-        </w:rPr>
+        </w:rPr>
+        <w:lastRenderedPageBreak/>
         <w:t xml:space="preserve">1.2.2 </w:t>
       </w:r>
       <w:r>
         <w:rPr>
           <w:rFonts w:ascii="Times New Roman" w:eastAsia="標楷體" w:hAnsi="Times New Roman" w:cs="Times New Roman"/>
-          <w:sz w:val="24"/>
-          <w:szCs w:val="24"/>
         </w:rPr>
         <w:t>核心研究問題</w:t>
       </w:r>
@@ -1503,7 +1416,6 @@
     <w:p>
       <w:pPr>
         <w:pStyle w:val="FirstParagraph"/>
-        <w:spacing w:line="360" w:lineRule="auto"/>
         <w:rPr>
           <w:rFonts w:ascii="Times New Roman" w:eastAsia="標楷體" w:hAnsi="Times New Roman" w:cs="Times New Roman"/>
         </w:rPr>
@@ -1518,7 +1430,6 @@
     <w:p>
       <w:pPr>
         <w:pStyle w:val="aa"/>
-        <w:spacing w:line="360" w:lineRule="auto"/>
         <w:rPr>
           <w:rFonts w:ascii="Times New Roman" w:eastAsia="標楷體" w:hAnsi="Times New Roman" w:cs="Times New Roman"/>
         </w:rPr>
@@ -1529,7 +1440,7 @@
           <w:b/>
           <w:bCs/>
         </w:rPr>
-        <w:t>如何利用縱向健檢資料，有</w:t>
+        <w:t>如何利用縱向健檢資料，有效預</w:t>
       </w:r>
       <w:r>
         <w:rPr>
@@ -1537,17 +1448,14 @@
           <w:b/>
           <w:bCs/>
         </w:rPr>
-        <w:t>效預測個體未來罹患三高疾病的風險，同時兼顧預測準確性與模型可解釋性？</w:t>
+        <w:t>測個體未來罹患三高疾病的風險，同時兼顧預測準確性與模型可解釋性？</w:t>
       </w:r>
     </w:p>
     <w:p>
       <w:pPr>
         <w:pStyle w:val="3"/>
-        <w:spacing w:line="360" w:lineRule="auto"/>
-        <w:rPr>
-          <w:rFonts w:ascii="Times New Roman" w:eastAsia="標楷體" w:hAnsi="Times New Roman" w:cs="Times New Roman"/>
-          <w:sz w:val="24"/>
-          <w:szCs w:val="24"/>
+        <w:rPr>
+          <w:rFonts w:ascii="Times New Roman" w:eastAsia="標楷體" w:hAnsi="Times New Roman" w:cs="Times New Roman"/>
         </w:rPr>
       </w:pPr>
       <w:bookmarkStart w:id="9" w:name="具體研究問題"/>
@@ -1555,17 +1463,12 @@
       <w:r>
         <w:rPr>
           <w:rFonts w:ascii="Times New Roman" w:eastAsia="標楷體" w:hAnsi="Times New Roman" w:cs="Times New Roman"/>
-          <w:sz w:val="24"/>
-          <w:szCs w:val="24"/>
-        </w:rPr>
-        <w:lastRenderedPageBreak/>
+        </w:rPr>
         <w:t xml:space="preserve">1.2.3 </w:t>
       </w:r>
       <w:r>
         <w:rPr>
           <w:rFonts w:ascii="Times New Roman" w:eastAsia="標楷體" w:hAnsi="Times New Roman" w:cs="Times New Roman"/>
-          <w:sz w:val="24"/>
-          <w:szCs w:val="24"/>
         </w:rPr>
         <w:t>具體研究問題</w:t>
       </w:r>
@@ -1573,7 +1476,6 @@
     <w:p>
       <w:pPr>
         <w:pStyle w:val="FirstParagraph"/>
-        <w:spacing w:line="360" w:lineRule="auto"/>
         <w:rPr>
           <w:rFonts w:ascii="Times New Roman" w:eastAsia="標楷體" w:hAnsi="Times New Roman" w:cs="Times New Roman"/>
         </w:rPr>
@@ -1588,7 +1490,6 @@
     <w:p>
       <w:pPr>
         <w:pStyle w:val="a0"/>
-        <w:spacing w:line="360" w:lineRule="auto"/>
         <w:rPr>
           <w:rFonts w:ascii="Times New Roman" w:eastAsia="標楷體" w:hAnsi="Times New Roman" w:cs="Times New Roman"/>
         </w:rPr>
@@ -1649,7 +1550,6 @@
     <w:p>
       <w:pPr>
         <w:pStyle w:val="a0"/>
-        <w:spacing w:line="360" w:lineRule="auto"/>
         <w:rPr>
           <w:rFonts w:ascii="Times New Roman" w:eastAsia="標楷體" w:hAnsi="Times New Roman" w:cs="Times New Roman"/>
         </w:rPr>
@@ -1686,7 +1586,6 @@
     <w:p>
       <w:pPr>
         <w:pStyle w:val="a0"/>
-        <w:spacing w:line="360" w:lineRule="auto"/>
         <w:rPr>
           <w:rFonts w:ascii="Times New Roman" w:eastAsia="標楷體" w:hAnsi="Times New Roman" w:cs="Times New Roman"/>
         </w:rPr>
@@ -1771,7 +1670,6 @@
     <w:p>
       <w:pPr>
         <w:pStyle w:val="a0"/>
-        <w:spacing w:line="360" w:lineRule="auto"/>
         <w:rPr>
           <w:rFonts w:ascii="Times New Roman" w:eastAsia="標楷體" w:hAnsi="Times New Roman" w:cs="Times New Roman"/>
         </w:rPr>
@@ -1808,7 +1706,6 @@
     <w:p>
       <w:pPr>
         <w:pStyle w:val="a0"/>
-        <w:spacing w:line="360" w:lineRule="auto"/>
         <w:rPr>
           <w:rFonts w:ascii="Times New Roman" w:eastAsia="標楷體" w:hAnsi="Times New Roman" w:cs="Times New Roman"/>
         </w:rPr>
@@ -1857,7 +1754,6 @@
     <w:p>
       <w:pPr>
         <w:pStyle w:val="a0"/>
-        <w:spacing w:line="360" w:lineRule="auto"/>
         <w:rPr>
           <w:rFonts w:ascii="Times New Roman" w:eastAsia="標楷體" w:hAnsi="Times New Roman" w:cs="Times New Roman"/>
         </w:rPr>
@@ -1894,11 +1790,8 @@
     <w:p>
       <w:pPr>
         <w:pStyle w:val="2"/>
-        <w:spacing w:line="360" w:lineRule="auto"/>
-        <w:rPr>
-          <w:rFonts w:ascii="Times New Roman" w:eastAsia="標楷體" w:hAnsi="Times New Roman" w:cs="Times New Roman"/>
-          <w:sz w:val="24"/>
-          <w:szCs w:val="24"/>
+        <w:rPr>
+          <w:rFonts w:ascii="Times New Roman" w:eastAsia="標楷體" w:hAnsi="Times New Roman" w:cs="Times New Roman"/>
         </w:rPr>
       </w:pPr>
       <w:bookmarkStart w:id="10" w:name="研究目標"/>
@@ -1907,16 +1800,12 @@
       <w:r>
         <w:rPr>
           <w:rFonts w:ascii="Times New Roman" w:eastAsia="標楷體" w:hAnsi="Times New Roman" w:cs="Times New Roman"/>
-          <w:sz w:val="24"/>
-          <w:szCs w:val="24"/>
         </w:rPr>
         <w:t xml:space="preserve">1.3 </w:t>
       </w:r>
       <w:r>
         <w:rPr>
           <w:rFonts w:ascii="Times New Roman" w:eastAsia="標楷體" w:hAnsi="Times New Roman" w:cs="Times New Roman"/>
-          <w:sz w:val="24"/>
-          <w:szCs w:val="24"/>
         </w:rPr>
         <w:t>研究目標</w:t>
       </w:r>
@@ -1924,27 +1813,20 @@
     <w:p>
       <w:pPr>
         <w:pStyle w:val="3"/>
-        <w:spacing w:line="360" w:lineRule="auto"/>
-        <w:rPr>
-          <w:rFonts w:ascii="Times New Roman" w:eastAsia="標楷體" w:hAnsi="Times New Roman" w:cs="Times New Roman"/>
-          <w:sz w:val="24"/>
-          <w:szCs w:val="24"/>
+        <w:rPr>
+          <w:rFonts w:ascii="Times New Roman" w:eastAsia="標楷體" w:hAnsi="Times New Roman" w:cs="Times New Roman"/>
         </w:rPr>
       </w:pPr>
       <w:bookmarkStart w:id="11" w:name="主要目標"/>
       <w:r>
         <w:rPr>
           <w:rFonts w:ascii="Times New Roman" w:eastAsia="標楷體" w:hAnsi="Times New Roman" w:cs="Times New Roman"/>
-          <w:sz w:val="24"/>
-          <w:szCs w:val="24"/>
         </w:rPr>
         <w:t xml:space="preserve">1.3.1 </w:t>
       </w:r>
       <w:r>
         <w:rPr>
           <w:rFonts w:ascii="Times New Roman" w:eastAsia="標楷體" w:hAnsi="Times New Roman" w:cs="Times New Roman"/>
-          <w:sz w:val="24"/>
-          <w:szCs w:val="24"/>
         </w:rPr>
         <w:t>主要目標</w:t>
       </w:r>
@@ -1952,7 +1834,6 @@
     <w:p>
       <w:pPr>
         <w:pStyle w:val="FirstParagraph"/>
-        <w:spacing w:line="360" w:lineRule="auto"/>
         <w:rPr>
           <w:rFonts w:ascii="Times New Roman" w:eastAsia="標楷體" w:hAnsi="Times New Roman" w:cs="Times New Roman"/>
         </w:rPr>
@@ -1967,7 +1848,6 @@
     <w:p>
       <w:pPr>
         <w:pStyle w:val="a0"/>
-        <w:spacing w:line="360" w:lineRule="auto"/>
         <w:rPr>
           <w:rFonts w:ascii="Times New Roman" w:eastAsia="標楷體" w:hAnsi="Times New Roman" w:cs="Times New Roman"/>
         </w:rPr>
@@ -2000,9 +1880,8 @@
         <w:pStyle w:val="Compact"/>
         <w:numPr>
           <w:ilvl w:val="0"/>
-          <w:numId w:val="7"/>
+          <w:numId w:val="28"/>
         </w:numPr>
-        <w:spacing w:line="360" w:lineRule="auto"/>
         <w:rPr>
           <w:rFonts w:ascii="Times New Roman" w:eastAsia="標楷體" w:hAnsi="Times New Roman" w:cs="Times New Roman"/>
         </w:rPr>
@@ -2027,9 +1906,8 @@
         <w:pStyle w:val="Compact"/>
         <w:numPr>
           <w:ilvl w:val="0"/>
-          <w:numId w:val="7"/>
+          <w:numId w:val="28"/>
         </w:numPr>
-        <w:spacing w:line="360" w:lineRule="auto"/>
         <w:rPr>
           <w:rFonts w:ascii="Times New Roman" w:eastAsia="標楷體" w:hAnsi="Times New Roman" w:cs="Times New Roman"/>
         </w:rPr>
@@ -2078,9 +1956,8 @@
         <w:pStyle w:val="Compact"/>
         <w:numPr>
           <w:ilvl w:val="0"/>
-          <w:numId w:val="7"/>
+          <w:numId w:val="28"/>
         </w:numPr>
-        <w:spacing w:line="360" w:lineRule="auto"/>
         <w:rPr>
           <w:rFonts w:ascii="Times New Roman" w:eastAsia="標楷體" w:hAnsi="Times New Roman" w:cs="Times New Roman"/>
         </w:rPr>
@@ -2103,11 +1980,8 @@
     <w:p>
       <w:pPr>
         <w:pStyle w:val="3"/>
-        <w:spacing w:line="360" w:lineRule="auto"/>
-        <w:rPr>
-          <w:rFonts w:ascii="Times New Roman" w:eastAsia="標楷體" w:hAnsi="Times New Roman" w:cs="Times New Roman"/>
-          <w:sz w:val="24"/>
-          <w:szCs w:val="24"/>
+        <w:rPr>
+          <w:rFonts w:ascii="Times New Roman" w:eastAsia="標楷體" w:hAnsi="Times New Roman" w:cs="Times New Roman"/>
         </w:rPr>
       </w:pPr>
       <w:bookmarkStart w:id="12" w:name="次要目標"/>
@@ -2115,17 +1989,12 @@
       <w:r>
         <w:rPr>
           <w:rFonts w:ascii="Times New Roman" w:eastAsia="標楷體" w:hAnsi="Times New Roman" w:cs="Times New Roman"/>
-          <w:sz w:val="24"/>
-          <w:szCs w:val="24"/>
-        </w:rPr>
-        <w:lastRenderedPageBreak/>
+        </w:rPr>
         <w:t xml:space="preserve">1.3.2 </w:t>
       </w:r>
       <w:r>
         <w:rPr>
           <w:rFonts w:ascii="Times New Roman" w:eastAsia="標楷體" w:hAnsi="Times New Roman" w:cs="Times New Roman"/>
-          <w:sz w:val="24"/>
-          <w:szCs w:val="24"/>
         </w:rPr>
         <w:t>次要目標</w:t>
       </w:r>
@@ -2133,7 +2002,6 @@
     <w:p>
       <w:pPr>
         <w:pStyle w:val="FirstParagraph"/>
-        <w:spacing w:line="360" w:lineRule="auto"/>
         <w:rPr>
           <w:rFonts w:ascii="Times New Roman" w:eastAsia="標楷體" w:hAnsi="Times New Roman" w:cs="Times New Roman"/>
         </w:rPr>
@@ -2148,7 +2016,6 @@
     <w:p>
       <w:pPr>
         <w:pStyle w:val="a0"/>
-        <w:spacing w:line="360" w:lineRule="auto"/>
         <w:rPr>
           <w:rFonts w:ascii="Times New Roman" w:eastAsia="標楷體" w:hAnsi="Times New Roman" w:cs="Times New Roman"/>
         </w:rPr>
@@ -2159,7 +2026,7 @@
           <w:b/>
           <w:bCs/>
         </w:rPr>
-        <w:t>目標一：特徵工程創新</w:t>
+        <w:t>目標一：縱向特徵工程驗證</w:t>
       </w:r>
     </w:p>
     <w:p>
@@ -2167,18 +2034,18 @@
         <w:pStyle w:val="Compact"/>
         <w:numPr>
           <w:ilvl w:val="0"/>
-          <w:numId w:val="8"/>
+          <w:numId w:val="29"/>
         </w:numPr>
-        <w:spacing w:line="360" w:lineRule="auto"/>
-        <w:rPr>
-          <w:rFonts w:ascii="Times New Roman" w:eastAsia="標楷體" w:hAnsi="Times New Roman" w:cs="Times New Roman"/>
-        </w:rPr>
-      </w:pPr>
-      <w:r>
-        <w:rPr>
-          <w:rFonts w:ascii="Times New Roman" w:eastAsia="標楷體" w:hAnsi="Times New Roman" w:cs="Times New Roman"/>
-        </w:rPr>
-        <w:t>設計並驗證縱向變化量特徵（</w:t>
+        <w:rPr>
+          <w:rFonts w:ascii="Times New Roman" w:eastAsia="標楷體" w:hAnsi="Times New Roman" w:cs="Times New Roman"/>
+        </w:rPr>
+      </w:pPr>
+      <w:r>
+        <w:rPr>
+          <w:rFonts w:ascii="Times New Roman" w:eastAsia="標楷體" w:hAnsi="Times New Roman" w:cs="Times New Roman"/>
+        </w:rPr>
+        <w:lastRenderedPageBreak/>
+        <w:t>驗證變化量特徵（</w:t>
       </w:r>
       <w:r>
         <w:rPr>
@@ -2202,7 +2069,7 @@
         <w:rPr>
           <w:rFonts w:ascii="Times New Roman" w:eastAsia="標楷體" w:hAnsi="Times New Roman" w:cs="Times New Roman"/>
         </w:rPr>
-        <w:t>）在三高預測的有效性</w:t>
+        <w:t>）在三高同時預測場景下的有效性</w:t>
       </w:r>
     </w:p>
     <w:p>
@@ -2210,9 +2077,8 @@
         <w:pStyle w:val="Compact"/>
         <w:numPr>
           <w:ilvl w:val="0"/>
-          <w:numId w:val="8"/>
+          <w:numId w:val="29"/>
         </w:numPr>
-        <w:spacing w:line="360" w:lineRule="auto"/>
         <w:rPr>
           <w:rFonts w:ascii="Times New Roman" w:eastAsia="標楷體" w:hAnsi="Times New Roman" w:cs="Times New Roman"/>
         </w:rPr>
@@ -2227,7 +2093,6 @@
     <w:p>
       <w:pPr>
         <w:pStyle w:val="FirstParagraph"/>
-        <w:spacing w:line="360" w:lineRule="auto"/>
         <w:rPr>
           <w:rFonts w:ascii="Times New Roman" w:eastAsia="標楷體" w:hAnsi="Times New Roman" w:cs="Times New Roman"/>
         </w:rPr>
@@ -2246,18 +2111,17 @@
         <w:pStyle w:val="Compact"/>
         <w:numPr>
           <w:ilvl w:val="0"/>
-          <w:numId w:val="9"/>
+          <w:numId w:val="30"/>
         </w:numPr>
-        <w:spacing w:line="360" w:lineRule="auto"/>
-        <w:rPr>
-          <w:rFonts w:ascii="Times New Roman" w:eastAsia="標楷體" w:hAnsi="Times New Roman" w:cs="Times New Roman"/>
-        </w:rPr>
-      </w:pPr>
-      <w:r>
-        <w:rPr>
-          <w:rFonts w:ascii="Times New Roman" w:eastAsia="標楷體" w:hAnsi="Times New Roman" w:cs="Times New Roman"/>
-        </w:rPr>
-        <w:t>系統性比較多種機器學習模型，包含傳統統計方法、樹模型、深度學習與符號迴歸</w:t>
+        <w:rPr>
+          <w:rFonts w:ascii="Times New Roman" w:eastAsia="標楷體" w:hAnsi="Times New Roman" w:cs="Times New Roman"/>
+        </w:rPr>
+      </w:pPr>
+      <w:r>
+        <w:rPr>
+          <w:rFonts w:ascii="Times New Roman" w:eastAsia="標楷體" w:hAnsi="Times New Roman" w:cs="Times New Roman"/>
+        </w:rPr>
+        <w:t>系統性比較多種機器學習模型，包含傳統統計方法、樹模型、深度學習與符號回歸</w:t>
       </w:r>
     </w:p>
     <w:p>
@@ -2265,9 +2129,8 @@
         <w:pStyle w:val="Compact"/>
         <w:numPr>
           <w:ilvl w:val="0"/>
-          <w:numId w:val="9"/>
+          <w:numId w:val="30"/>
         </w:numPr>
-        <w:spacing w:line="360" w:lineRule="auto"/>
         <w:rPr>
           <w:rFonts w:ascii="Times New Roman" w:eastAsia="標楷體" w:hAnsi="Times New Roman" w:cs="Times New Roman"/>
         </w:rPr>
@@ -2282,7 +2145,6 @@
     <w:p>
       <w:pPr>
         <w:pStyle w:val="FirstParagraph"/>
-        <w:spacing w:line="360" w:lineRule="auto"/>
         <w:rPr>
           <w:rFonts w:ascii="Times New Roman" w:eastAsia="標楷體" w:hAnsi="Times New Roman" w:cs="Times New Roman"/>
         </w:rPr>
@@ -2301,9 +2163,8 @@
         <w:pStyle w:val="Compact"/>
         <w:numPr>
           <w:ilvl w:val="0"/>
-          <w:numId w:val="10"/>
+          <w:numId w:val="31"/>
         </w:numPr>
-        <w:spacing w:line="360" w:lineRule="auto"/>
         <w:rPr>
           <w:rFonts w:ascii="Times New Roman" w:eastAsia="標楷體" w:hAnsi="Times New Roman" w:cs="Times New Roman"/>
         </w:rPr>
@@ -2332,9 +2193,8 @@
         <w:pStyle w:val="Compact"/>
         <w:numPr>
           <w:ilvl w:val="0"/>
-          <w:numId w:val="10"/>
+          <w:numId w:val="31"/>
         </w:numPr>
-        <w:spacing w:line="360" w:lineRule="auto"/>
         <w:rPr>
           <w:rFonts w:ascii="Times New Roman" w:eastAsia="標楷體" w:hAnsi="Times New Roman" w:cs="Times New Roman"/>
         </w:rPr>
@@ -2349,7 +2209,6 @@
     <w:p>
       <w:pPr>
         <w:pStyle w:val="FirstParagraph"/>
-        <w:spacing w:line="360" w:lineRule="auto"/>
         <w:rPr>
           <w:rFonts w:ascii="Times New Roman" w:eastAsia="標楷體" w:hAnsi="Times New Roman" w:cs="Times New Roman"/>
         </w:rPr>
@@ -2368,9 +2227,8 @@
         <w:pStyle w:val="Compact"/>
         <w:numPr>
           <w:ilvl w:val="0"/>
-          <w:numId w:val="11"/>
+          <w:numId w:val="32"/>
         </w:numPr>
-        <w:spacing w:line="360" w:lineRule="auto"/>
         <w:rPr>
           <w:rFonts w:ascii="Times New Roman" w:eastAsia="標楷體" w:hAnsi="Times New Roman" w:cs="Times New Roman"/>
         </w:rPr>
@@ -2387,9 +2245,8 @@
         <w:pStyle w:val="Compact"/>
         <w:numPr>
           <w:ilvl w:val="0"/>
-          <w:numId w:val="11"/>
+          <w:numId w:val="32"/>
         </w:numPr>
-        <w:spacing w:line="360" w:lineRule="auto"/>
         <w:rPr>
           <w:rFonts w:ascii="Times New Roman" w:eastAsia="標楷體" w:hAnsi="Times New Roman" w:cs="Times New Roman"/>
         </w:rPr>
@@ -2404,11 +2261,8 @@
     <w:p>
       <w:pPr>
         <w:pStyle w:val="2"/>
-        <w:spacing w:line="360" w:lineRule="auto"/>
-        <w:rPr>
-          <w:rFonts w:ascii="Times New Roman" w:eastAsia="標楷體" w:hAnsi="Times New Roman" w:cs="Times New Roman"/>
-          <w:sz w:val="24"/>
-          <w:szCs w:val="24"/>
+        <w:rPr>
+          <w:rFonts w:ascii="Times New Roman" w:eastAsia="標楷體" w:hAnsi="Times New Roman" w:cs="Times New Roman"/>
         </w:rPr>
       </w:pPr>
       <w:bookmarkStart w:id="13" w:name="研究貢獻"/>
@@ -2417,16 +2271,12 @@
       <w:r>
         <w:rPr>
           <w:rFonts w:ascii="Times New Roman" w:eastAsia="標楷體" w:hAnsi="Times New Roman" w:cs="Times New Roman"/>
-          <w:sz w:val="24"/>
-          <w:szCs w:val="24"/>
         </w:rPr>
         <w:t xml:space="preserve">1.4 </w:t>
       </w:r>
       <w:r>
         <w:rPr>
           <w:rFonts w:ascii="Times New Roman" w:eastAsia="標楷體" w:hAnsi="Times New Roman" w:cs="Times New Roman"/>
-          <w:sz w:val="24"/>
-          <w:szCs w:val="24"/>
         </w:rPr>
         <w:t>研究貢獻</w:t>
       </w:r>
@@ -2434,7 +2284,6 @@
     <w:p>
       <w:pPr>
         <w:pStyle w:val="FirstParagraph"/>
-        <w:spacing w:line="360" w:lineRule="auto"/>
         <w:rPr>
           <w:rFonts w:ascii="Times New Roman" w:eastAsia="標楷體" w:hAnsi="Times New Roman" w:cs="Times New Roman"/>
         </w:rPr>
@@ -2449,27 +2298,20 @@
     <w:p>
       <w:pPr>
         <w:pStyle w:val="3"/>
-        <w:spacing w:line="360" w:lineRule="auto"/>
-        <w:rPr>
-          <w:rFonts w:ascii="Times New Roman" w:eastAsia="標楷體" w:hAnsi="Times New Roman" w:cs="Times New Roman"/>
-          <w:sz w:val="24"/>
-          <w:szCs w:val="24"/>
+        <w:rPr>
+          <w:rFonts w:ascii="Times New Roman" w:eastAsia="標楷體" w:hAnsi="Times New Roman" w:cs="Times New Roman"/>
         </w:rPr>
       </w:pPr>
       <w:bookmarkStart w:id="14" w:name="學術貢獻"/>
       <w:r>
         <w:rPr>
           <w:rFonts w:ascii="Times New Roman" w:eastAsia="標楷體" w:hAnsi="Times New Roman" w:cs="Times New Roman"/>
-          <w:sz w:val="24"/>
-          <w:szCs w:val="24"/>
         </w:rPr>
         <w:t xml:space="preserve">1.4.1 </w:t>
       </w:r>
       <w:r>
         <w:rPr>
           <w:rFonts w:ascii="Times New Roman" w:eastAsia="標楷體" w:hAnsi="Times New Roman" w:cs="Times New Roman"/>
-          <w:sz w:val="24"/>
-          <w:szCs w:val="24"/>
         </w:rPr>
         <w:t>學術貢獻</w:t>
       </w:r>
@@ -2477,7 +2319,6 @@
     <w:p>
       <w:pPr>
         <w:pStyle w:val="FirstParagraph"/>
-        <w:spacing w:line="360" w:lineRule="auto"/>
         <w:rPr>
           <w:rFonts w:ascii="Times New Roman" w:eastAsia="標楷體" w:hAnsi="Times New Roman" w:cs="Times New Roman"/>
         </w:rPr>
@@ -2488,23 +2329,21 @@
           <w:b/>
           <w:bCs/>
         </w:rPr>
-        <w:t>貢獻一：縱向變化量特徵的系統性驗證</w:t>
+        <w:t>貢獻一：縱向變化量特徵的跨疾病驗證</w:t>
       </w:r>
     </w:p>
     <w:p>
       <w:pPr>
         <w:pStyle w:val="a0"/>
-        <w:spacing w:line="360" w:lineRule="auto"/>
-        <w:rPr>
-          <w:rFonts w:ascii="Times New Roman" w:eastAsia="標楷體" w:hAnsi="Times New Roman" w:cs="Times New Roman"/>
-        </w:rPr>
-      </w:pPr>
-      <w:r>
-        <w:rPr>
-          <w:rFonts w:ascii="Times New Roman" w:eastAsia="標楷體" w:hAnsi="Times New Roman" w:cs="Times New Roman"/>
-        </w:rPr>
-        <w:lastRenderedPageBreak/>
-        <w:t>本研究首次系統性驗證變化量特徵（</w:t>
+        <w:rPr>
+          <w:rFonts w:ascii="Times New Roman" w:eastAsia="標楷體" w:hAnsi="Times New Roman" w:cs="Times New Roman"/>
+        </w:rPr>
+      </w:pPr>
+      <w:r>
+        <w:rPr>
+          <w:rFonts w:ascii="Times New Roman" w:eastAsia="標楷體" w:hAnsi="Times New Roman" w:cs="Times New Roman"/>
+        </w:rPr>
+        <w:t>本研究系統性驗證變化量特徵（</w:t>
       </w:r>
       <w:r>
         <w:rPr>
@@ -2528,43 +2367,66 @@
         <w:rPr>
           <w:rFonts w:ascii="Times New Roman" w:eastAsia="標楷體" w:hAnsi="Times New Roman" w:cs="Times New Roman"/>
         </w:rPr>
-        <w:t>）在三高疾病「同時預測」的價值。雖然個別研究（如</w:t>
-      </w:r>
-      <w:r>
-        <w:rPr>
-          <w:rFonts w:ascii="Times New Roman" w:eastAsia="標楷體" w:hAnsi="Times New Roman" w:cs="Times New Roman"/>
-        </w:rPr>
-        <w:t xml:space="preserve"> Dual Framework 2025 </w:t>
-      </w:r>
-      <w:r>
-        <w:rPr>
-          <w:rFonts w:ascii="Times New Roman" w:eastAsia="標楷體" w:hAnsi="Times New Roman" w:cs="Times New Roman"/>
-        </w:rPr>
-        <w:t>的</w:t>
-      </w:r>
-      <w:r>
-        <w:rPr>
-          <w:rFonts w:ascii="Times New Roman" w:eastAsia="標楷體" w:hAnsi="Times New Roman" w:cs="Times New Roman"/>
-        </w:rPr>
-        <w:t xml:space="preserve"> </w:t>
-      </w:r>
-      <w:r>
-        <w:rPr>
-          <w:rFonts w:ascii="Times New Roman" w:eastAsia="標楷體" w:hAnsi="Times New Roman" w:cs="Times New Roman"/>
-        </w:rPr>
-        <w:t>δ-FPG</w:t>
-      </w:r>
-      <w:r>
-        <w:rPr>
-          <w:rFonts w:ascii="Times New Roman" w:eastAsia="標楷體" w:hAnsi="Times New Roman" w:cs="Times New Roman"/>
-        </w:rPr>
-        <w:t>）已顯示變化量特徵的重要性，但將此概念擴展至多種疾病的同時預測，並進行完整的消融實驗，是本研究的重要貢獻。</w:t>
+        <w:t>）在三高疾病同時預測場景下的效果。既有研究（如</w:t>
+      </w:r>
+      <w:r>
+        <w:rPr>
+          <w:rFonts w:ascii="Times New Roman" w:eastAsia="標楷體" w:hAnsi="Times New Roman" w:cs="Times New Roman"/>
+        </w:rPr>
+        <w:t xml:space="preserve"> Kanegae et al. 2020</w:t>
+      </w:r>
+      <w:r>
+        <w:rPr>
+          <w:rFonts w:ascii="Times New Roman" w:eastAsia="標楷體" w:hAnsi="Times New Roman" w:cs="Times New Roman"/>
+        </w:rPr>
+        <w:t>、</w:t>
+      </w:r>
+      <w:r>
+        <w:rPr>
+          <w:rFonts w:ascii="Times New Roman" w:eastAsia="標楷體" w:hAnsi="Times New Roman" w:cs="Times New Roman"/>
+        </w:rPr>
+        <w:t>Yang et al. </w:t>
+      </w:r>
+      <w:r>
+        <w:rPr>
+          <w:rFonts w:ascii="Times New Roman" w:eastAsia="標楷體" w:hAnsi="Times New Roman" w:cs="Times New Roman"/>
+        </w:rPr>
+        <w:t>2025</w:t>
+      </w:r>
+      <w:r>
+        <w:rPr>
+          <w:rFonts w:ascii="Times New Roman" w:eastAsia="標楷體" w:hAnsi="Times New Roman" w:cs="Times New Roman"/>
+        </w:rPr>
+        <w:t>）已分別在高血壓與糖尿病預測中證實</w:t>
+      </w:r>
+      <w:r>
+        <w:rPr>
+          <w:rFonts w:ascii="Times New Roman" w:eastAsia="標楷體" w:hAnsi="Times New Roman" w:cs="Times New Roman"/>
+        </w:rPr>
+        <w:t xml:space="preserve"> Δ </w:t>
+      </w:r>
+      <w:r>
+        <w:rPr>
+          <w:rFonts w:ascii="Times New Roman" w:eastAsia="標楷體" w:hAnsi="Times New Roman" w:cs="Times New Roman"/>
+        </w:rPr>
+        <w:t>特徵的價值，但尚未有研究將此方法同時應用於三高疾病並進行完整的消融實驗。本研究透過系統性的比較，提供</w:t>
+      </w:r>
+      <w:r>
+        <w:rPr>
+          <w:rFonts w:ascii="Times New Roman" w:eastAsia="標楷體" w:hAnsi="Times New Roman" w:cs="Times New Roman"/>
+        </w:rPr>
+        <w:t xml:space="preserve"> Δ </w:t>
+      </w:r>
+      <w:r>
+        <w:rPr>
+          <w:rFonts w:ascii="Times New Roman" w:eastAsia="標楷體" w:hAnsi="Times New Roman" w:cs="Times New Roman"/>
+        </w:rPr>
+        <w:t>特徵在不同疾病間適用性的實證依據。</w:t>
       </w:r>
     </w:p>
     <w:p>
       <w:pPr>
         <w:pStyle w:val="a0"/>
-        <w:spacing w:line="360" w:lineRule="auto"/>
         <w:rPr>
           <w:rFonts w:ascii="Times New Roman" w:eastAsia="標楷體" w:hAnsi="Times New Roman" w:cs="Times New Roman"/>
         </w:rPr>
@@ -2581,7 +2443,6 @@
     <w:p>
       <w:pPr>
         <w:pStyle w:val="a0"/>
-        <w:spacing w:line="360" w:lineRule="auto"/>
         <w:rPr>
           <w:rFonts w:ascii="Times New Roman" w:eastAsia="標楷體" w:hAnsi="Times New Roman" w:cs="Times New Roman"/>
         </w:rPr>
@@ -2598,9 +2459,8 @@
         <w:pStyle w:val="Compact"/>
         <w:numPr>
           <w:ilvl w:val="0"/>
-          <w:numId w:val="12"/>
+          <w:numId w:val="33"/>
         </w:numPr>
-        <w:spacing w:line="360" w:lineRule="auto"/>
         <w:rPr>
           <w:rFonts w:ascii="Times New Roman" w:eastAsia="標楷體" w:hAnsi="Times New Roman" w:cs="Times New Roman"/>
         </w:rPr>
@@ -2621,13 +2481,37 @@
         <w:rPr>
           <w:rFonts w:ascii="Times New Roman" w:eastAsia="標楷體" w:hAnsi="Times New Roman" w:cs="Times New Roman"/>
         </w:rPr>
-        <w:t xml:space="preserve"> </w:t>
-      </w:r>
-      <w:r>
-        <w:rPr>
-          <w:rFonts w:ascii="Times New Roman" w:eastAsia="標楷體" w:hAnsi="Times New Roman" w:cs="Times New Roman"/>
-        </w:rPr>
-        <w:t>Regression</w:t>
+        <w:t xml:space="preserve"> Regression</w:t>
+      </w:r>
+      <w:r>
+        <w:rPr>
+          <w:rFonts w:ascii="Times New Roman" w:eastAsia="標楷體" w:hAnsi="Times New Roman" w:cs="Times New Roman"/>
+        </w:rPr>
+        <w:t>、</w:t>
+      </w:r>
+      <w:r>
+        <w:rPr>
+          <w:rFonts w:ascii="Times New Roman" w:eastAsia="標楷體" w:hAnsi="Times New Roman" w:cs="Times New Roman"/>
+        </w:rPr>
+        <w:t xml:space="preserve">Naive </w:t>
+      </w:r>
+      <w:r>
+        <w:rPr>
+          <w:rFonts w:ascii="Times New Roman" w:eastAsia="標楷體" w:hAnsi="Times New Roman" w:cs="Times New Roman"/>
+        </w:rPr>
+        <w:t>Bayes</w:t>
+      </w:r>
+      <w:r>
+        <w:rPr>
+          <w:rFonts w:ascii="Times New Roman" w:eastAsia="標楷體" w:hAnsi="Times New Roman" w:cs="Times New Roman"/>
+        </w:rPr>
+        <w:t>、</w:t>
+      </w:r>
+      <w:r>
+        <w:rPr>
+          <w:rFonts w:ascii="Times New Roman" w:eastAsia="標楷體" w:hAnsi="Times New Roman" w:cs="Times New Roman"/>
+        </w:rPr>
+        <w:t>LDA</w:t>
       </w:r>
       <w:r>
         <w:rPr>
@@ -2641,9 +2525,8 @@
         <w:pStyle w:val="Compact"/>
         <w:numPr>
           <w:ilvl w:val="0"/>
-          <w:numId w:val="12"/>
+          <w:numId w:val="33"/>
         </w:numPr>
-        <w:spacing w:line="360" w:lineRule="auto"/>
         <w:rPr>
           <w:rFonts w:ascii="Times New Roman" w:eastAsia="標楷體" w:hAnsi="Times New Roman" w:cs="Times New Roman"/>
         </w:rPr>
@@ -2708,9 +2591,8 @@
         <w:pStyle w:val="Compact"/>
         <w:numPr>
           <w:ilvl w:val="0"/>
-          <w:numId w:val="12"/>
+          <w:numId w:val="33"/>
         </w:numPr>
-        <w:spacing w:line="360" w:lineRule="auto"/>
         <w:rPr>
           <w:rFonts w:ascii="Times New Roman" w:eastAsia="標楷體" w:hAnsi="Times New Roman" w:cs="Times New Roman"/>
         </w:rPr>
@@ -2739,18 +2621,17 @@
         <w:pStyle w:val="Compact"/>
         <w:numPr>
           <w:ilvl w:val="0"/>
-          <w:numId w:val="12"/>
+          <w:numId w:val="33"/>
         </w:numPr>
-        <w:spacing w:line="360" w:lineRule="auto"/>
-        <w:rPr>
-          <w:rFonts w:ascii="Times New Roman" w:eastAsia="標楷體" w:hAnsi="Times New Roman" w:cs="Times New Roman"/>
-        </w:rPr>
-      </w:pPr>
-      <w:r>
-        <w:rPr>
-          <w:rFonts w:ascii="Times New Roman" w:eastAsia="標楷體" w:hAnsi="Times New Roman" w:cs="Times New Roman"/>
-        </w:rPr>
-        <w:t>符號迴歸（</w:t>
+        <w:rPr>
+          <w:rFonts w:ascii="Times New Roman" w:eastAsia="標楷體" w:hAnsi="Times New Roman" w:cs="Times New Roman"/>
+        </w:rPr>
+      </w:pPr>
+      <w:r>
+        <w:rPr>
+          <w:rFonts w:ascii="Times New Roman" w:eastAsia="標楷體" w:hAnsi="Times New Roman" w:cs="Times New Roman"/>
+        </w:rPr>
+        <w:t>符號回歸（</w:t>
       </w:r>
       <w:r>
         <w:rPr>
@@ -2768,7 +2649,6 @@
     <w:p>
       <w:pPr>
         <w:pStyle w:val="FirstParagraph"/>
-        <w:spacing w:line="360" w:lineRule="auto"/>
         <w:rPr>
           <w:rFonts w:ascii="Times New Roman" w:eastAsia="標楷體" w:hAnsi="Times New Roman" w:cs="Times New Roman"/>
         </w:rPr>
@@ -2783,7 +2663,6 @@
     <w:p>
       <w:pPr>
         <w:pStyle w:val="a0"/>
-        <w:spacing w:line="360" w:lineRule="auto"/>
         <w:rPr>
           <w:rFonts w:ascii="Times New Roman" w:eastAsia="標楷體" w:hAnsi="Times New Roman" w:cs="Times New Roman"/>
         </w:rPr>
@@ -2800,15 +2679,15 @@
     <w:p>
       <w:pPr>
         <w:pStyle w:val="a0"/>
-        <w:spacing w:line="360" w:lineRule="auto"/>
-        <w:rPr>
-          <w:rFonts w:ascii="Times New Roman" w:eastAsia="標楷體" w:hAnsi="Times New Roman" w:cs="Times New Roman"/>
-        </w:rPr>
-      </w:pPr>
-      <w:r>
-        <w:rPr>
-          <w:rFonts w:ascii="Times New Roman" w:eastAsia="標楷體" w:hAnsi="Times New Roman" w:cs="Times New Roman"/>
-        </w:rPr>
+        <w:rPr>
+          <w:rFonts w:ascii="Times New Roman" w:eastAsia="標楷體" w:hAnsi="Times New Roman" w:cs="Times New Roman"/>
+        </w:rPr>
+      </w:pPr>
+      <w:r>
+        <w:rPr>
+          <w:rFonts w:ascii="Times New Roman" w:eastAsia="標楷體" w:hAnsi="Times New Roman" w:cs="Times New Roman"/>
+        </w:rPr>
+        <w:lastRenderedPageBreak/>
         <w:t>本研究同時關注模型的預測性能與可解釋性，探討兩者之間的權衡關係，為醫療</w:t>
       </w:r>
       <w:r>
@@ -2827,11 +2706,8 @@
     <w:p>
       <w:pPr>
         <w:pStyle w:val="3"/>
-        <w:spacing w:line="360" w:lineRule="auto"/>
-        <w:rPr>
-          <w:rFonts w:ascii="Times New Roman" w:eastAsia="標楷體" w:hAnsi="Times New Roman" w:cs="Times New Roman"/>
-          <w:sz w:val="24"/>
-          <w:szCs w:val="24"/>
+        <w:rPr>
+          <w:rFonts w:ascii="Times New Roman" w:eastAsia="標楷體" w:hAnsi="Times New Roman" w:cs="Times New Roman"/>
         </w:rPr>
       </w:pPr>
       <w:bookmarkStart w:id="15" w:name="應用貢獻"/>
@@ -2839,16 +2715,12 @@
       <w:r>
         <w:rPr>
           <w:rFonts w:ascii="Times New Roman" w:eastAsia="標楷體" w:hAnsi="Times New Roman" w:cs="Times New Roman"/>
-          <w:sz w:val="24"/>
-          <w:szCs w:val="24"/>
         </w:rPr>
         <w:t xml:space="preserve">1.4.2 </w:t>
       </w:r>
       <w:r>
         <w:rPr>
           <w:rFonts w:ascii="Times New Roman" w:eastAsia="標楷體" w:hAnsi="Times New Roman" w:cs="Times New Roman"/>
-          <w:sz w:val="24"/>
-          <w:szCs w:val="24"/>
         </w:rPr>
         <w:t>應用貢獻</w:t>
       </w:r>
@@ -2856,7 +2728,6 @@
     <w:p>
       <w:pPr>
         <w:pStyle w:val="FirstParagraph"/>
-        <w:spacing w:line="360" w:lineRule="auto"/>
         <w:rPr>
           <w:rFonts w:ascii="Times New Roman" w:eastAsia="標楷體" w:hAnsi="Times New Roman" w:cs="Times New Roman"/>
         </w:rPr>
@@ -2873,7 +2744,6 @@
     <w:p>
       <w:pPr>
         <w:pStyle w:val="a0"/>
-        <w:spacing w:line="360" w:lineRule="auto"/>
         <w:rPr>
           <w:rFonts w:ascii="Times New Roman" w:eastAsia="標楷體" w:hAnsi="Times New Roman" w:cs="Times New Roman"/>
         </w:rPr>
@@ -2888,7 +2758,6 @@
     <w:p>
       <w:pPr>
         <w:pStyle w:val="a0"/>
-        <w:spacing w:line="360" w:lineRule="auto"/>
         <w:rPr>
           <w:rFonts w:ascii="Times New Roman" w:eastAsia="標楷體" w:hAnsi="Times New Roman" w:cs="Times New Roman"/>
         </w:rPr>
@@ -2905,7 +2774,6 @@
     <w:p>
       <w:pPr>
         <w:pStyle w:val="a0"/>
-        <w:spacing w:line="360" w:lineRule="auto"/>
         <w:rPr>
           <w:rFonts w:ascii="Times New Roman" w:eastAsia="標楷體" w:hAnsi="Times New Roman" w:cs="Times New Roman"/>
         </w:rPr>
@@ -2920,7 +2788,6 @@
     <w:p>
       <w:pPr>
         <w:pStyle w:val="a0"/>
-        <w:spacing w:line="360" w:lineRule="auto"/>
         <w:rPr>
           <w:rFonts w:ascii="Times New Roman" w:eastAsia="標楷體" w:hAnsi="Times New Roman" w:cs="Times New Roman"/>
         </w:rPr>
@@ -2937,7 +2804,6 @@
     <w:p>
       <w:pPr>
         <w:pStyle w:val="a0"/>
-        <w:spacing w:line="360" w:lineRule="auto"/>
         <w:rPr>
           <w:rFonts w:ascii="Times New Roman" w:eastAsia="標楷體" w:hAnsi="Times New Roman" w:cs="Times New Roman"/>
         </w:rPr>
@@ -2954,19 +2820,23 @@
         <w:pStyle w:val="Compact"/>
         <w:numPr>
           <w:ilvl w:val="0"/>
-          <w:numId w:val="13"/>
+          <w:numId w:val="34"/>
         </w:numPr>
-        <w:spacing w:line="360" w:lineRule="auto"/>
-        <w:rPr>
-          <w:rFonts w:ascii="Times New Roman" w:eastAsia="標楷體" w:hAnsi="Times New Roman" w:cs="Times New Roman"/>
-        </w:rPr>
-      </w:pPr>
-      <w:r>
-        <w:rPr>
-          <w:rFonts w:ascii="Times New Roman" w:eastAsia="標楷體" w:hAnsi="Times New Roman" w:cs="Times New Roman"/>
-        </w:rPr>
-        <w:lastRenderedPageBreak/>
-        <w:t>降低三高疾病的發生率</w:t>
+        <w:rPr>
+          <w:rFonts w:ascii="Times New Roman" w:eastAsia="標楷體" w:hAnsi="Times New Roman" w:cs="Times New Roman"/>
+        </w:rPr>
+      </w:pPr>
+      <w:r>
+        <w:rPr>
+          <w:rFonts w:ascii="Times New Roman" w:eastAsia="標楷體" w:hAnsi="Times New Roman" w:cs="Times New Roman"/>
+        </w:rPr>
+        <w:t>降低三高疾病的</w:t>
+      </w:r>
+      <w:r>
+        <w:rPr>
+          <w:rFonts w:ascii="Times New Roman" w:eastAsia="標楷體" w:hAnsi="Times New Roman" w:cs="Times New Roman"/>
+        </w:rPr>
+        <w:t>發生率</w:t>
       </w:r>
     </w:p>
     <w:p>
@@ -2974,9 +2844,8 @@
         <w:pStyle w:val="Compact"/>
         <w:numPr>
           <w:ilvl w:val="0"/>
-          <w:numId w:val="13"/>
+          <w:numId w:val="34"/>
         </w:numPr>
-        <w:spacing w:line="360" w:lineRule="auto"/>
         <w:rPr>
           <w:rFonts w:ascii="Times New Roman" w:eastAsia="標楷體" w:hAnsi="Times New Roman" w:cs="Times New Roman"/>
         </w:rPr>
@@ -2993,9 +2862,8 @@
         <w:pStyle w:val="Compact"/>
         <w:numPr>
           <w:ilvl w:val="0"/>
-          <w:numId w:val="13"/>
+          <w:numId w:val="34"/>
         </w:numPr>
-        <w:spacing w:line="360" w:lineRule="auto"/>
         <w:rPr>
           <w:rFonts w:ascii="Times New Roman" w:eastAsia="標楷體" w:hAnsi="Times New Roman" w:cs="Times New Roman"/>
         </w:rPr>
@@ -3010,11 +2878,8 @@
     <w:p>
       <w:pPr>
         <w:pStyle w:val="2"/>
-        <w:spacing w:line="360" w:lineRule="auto"/>
-        <w:rPr>
-          <w:rFonts w:ascii="Times New Roman" w:eastAsia="標楷體" w:hAnsi="Times New Roman" w:cs="Times New Roman"/>
-          <w:sz w:val="24"/>
-          <w:szCs w:val="24"/>
+        <w:rPr>
+          <w:rFonts w:ascii="Times New Roman" w:eastAsia="標楷體" w:hAnsi="Times New Roman" w:cs="Times New Roman"/>
         </w:rPr>
       </w:pPr>
       <w:bookmarkStart w:id="16" w:name="論文架構"/>
@@ -3023,16 +2888,12 @@
       <w:r>
         <w:rPr>
           <w:rFonts w:ascii="Times New Roman" w:eastAsia="標楷體" w:hAnsi="Times New Roman" w:cs="Times New Roman"/>
-          <w:sz w:val="24"/>
-          <w:szCs w:val="24"/>
         </w:rPr>
         <w:t xml:space="preserve">1.5 </w:t>
       </w:r>
       <w:r>
         <w:rPr>
           <w:rFonts w:ascii="Times New Roman" w:eastAsia="標楷體" w:hAnsi="Times New Roman" w:cs="Times New Roman"/>
-          <w:sz w:val="24"/>
-          <w:szCs w:val="24"/>
         </w:rPr>
         <w:t>論文架構</w:t>
       </w:r>
@@ -3040,7 +2901,6 @@
     <w:p>
       <w:pPr>
         <w:pStyle w:val="FirstParagraph"/>
-        <w:spacing w:line="360" w:lineRule="auto"/>
         <w:rPr>
           <w:rFonts w:ascii="Times New Roman" w:eastAsia="標楷體" w:hAnsi="Times New Roman" w:cs="Times New Roman"/>
         </w:rPr>
@@ -3055,7 +2915,6 @@
     <w:p>
       <w:pPr>
         <w:pStyle w:val="a0"/>
-        <w:spacing w:line="360" w:lineRule="auto"/>
         <w:rPr>
           <w:rFonts w:ascii="Times New Roman" w:eastAsia="標楷體" w:hAnsi="Times New Roman" w:cs="Times New Roman"/>
         </w:rPr>
@@ -3066,7 +2925,7 @@
           <w:b/>
           <w:bCs/>
         </w:rPr>
-        <w:t>第</w:t>
+        <w:t>第一章</w:t>
       </w:r>
       <w:r>
         <w:rPr>
@@ -3074,7 +2933,7 @@
           <w:b/>
           <w:bCs/>
         </w:rPr>
-        <w:t>一章</w:t>
+        <w:t xml:space="preserve">　</w:t>
       </w:r>
       <w:r>
         <w:rPr>
@@ -3082,47 +2941,45 @@
           <w:b/>
           <w:bCs/>
         </w:rPr>
-        <w:t xml:space="preserve">　</w:t>
-      </w:r>
+        <w:t>緒論</w:t>
+      </w:r>
+    </w:p>
+    <w:p>
+      <w:pPr>
+        <w:pStyle w:val="a0"/>
+        <w:rPr>
+          <w:rFonts w:ascii="Times New Roman" w:eastAsia="標楷體" w:hAnsi="Times New Roman" w:cs="Times New Roman"/>
+        </w:rPr>
+      </w:pPr>
+      <w:r>
+        <w:rPr>
+          <w:rFonts w:ascii="Times New Roman" w:eastAsia="標楷體" w:hAnsi="Times New Roman" w:cs="Times New Roman"/>
+        </w:rPr>
+        <w:t>說明研究背景、動機、問題陳述、研究目標與預期貢獻，引導讀者了解本研究的定位與價值。</w:t>
+      </w:r>
+    </w:p>
+    <w:p>
+      <w:pPr>
+        <w:pStyle w:val="a0"/>
+        <w:rPr>
+          <w:rFonts w:ascii="Times New Roman" w:eastAsia="標楷體" w:hAnsi="Times New Roman" w:cs="Times New Roman"/>
+        </w:rPr>
+      </w:pPr>
       <w:r>
         <w:rPr>
           <w:rFonts w:ascii="Times New Roman" w:eastAsia="標楷體" w:hAnsi="Times New Roman" w:cs="Times New Roman"/>
           <w:b/>
           <w:bCs/>
         </w:rPr>
-        <w:t>緒論</w:t>
-      </w:r>
-    </w:p>
-    <w:p>
-      <w:pPr>
-        <w:pStyle w:val="a0"/>
-        <w:spacing w:line="360" w:lineRule="auto"/>
-        <w:rPr>
-          <w:rFonts w:ascii="Times New Roman" w:eastAsia="標楷體" w:hAnsi="Times New Roman" w:cs="Times New Roman"/>
-        </w:rPr>
-      </w:pPr>
-      <w:r>
-        <w:rPr>
-          <w:rFonts w:ascii="Times New Roman" w:eastAsia="標楷體" w:hAnsi="Times New Roman" w:cs="Times New Roman"/>
-        </w:rPr>
-        <w:t>說明研究背景、動機、問題陳述、研究目標與預期貢獻，引導讀者了解本研究的定位與價值。</w:t>
-      </w:r>
-    </w:p>
-    <w:p>
-      <w:pPr>
-        <w:pStyle w:val="a0"/>
-        <w:spacing w:line="360" w:lineRule="auto"/>
-        <w:rPr>
-          <w:rFonts w:ascii="Times New Roman" w:eastAsia="標楷體" w:hAnsi="Times New Roman" w:cs="Times New Roman"/>
-        </w:rPr>
-      </w:pPr>
+        <w:t>第二章</w:t>
+      </w:r>
       <w:r>
         <w:rPr>
           <w:rFonts w:ascii="Times New Roman" w:eastAsia="標楷體" w:hAnsi="Times New Roman" w:cs="Times New Roman"/>
           <w:b/>
           <w:bCs/>
         </w:rPr>
-        <w:t>第二章</w:t>
+        <w:t xml:space="preserve">　</w:t>
       </w:r>
       <w:r>
         <w:rPr>
@@ -3130,47 +2987,45 @@
           <w:b/>
           <w:bCs/>
         </w:rPr>
-        <w:t xml:space="preserve">　</w:t>
-      </w:r>
+        <w:t>文獻探討</w:t>
+      </w:r>
+    </w:p>
+    <w:p>
+      <w:pPr>
+        <w:pStyle w:val="a0"/>
+        <w:rPr>
+          <w:rFonts w:ascii="Times New Roman" w:eastAsia="標楷體" w:hAnsi="Times New Roman" w:cs="Times New Roman"/>
+        </w:rPr>
+      </w:pPr>
+      <w:r>
+        <w:rPr>
+          <w:rFonts w:ascii="Times New Roman" w:eastAsia="標楷體" w:hAnsi="Times New Roman" w:cs="Times New Roman"/>
+        </w:rPr>
+        <w:t>回顧三高疾病預測的相關文獻，包括傳統風險評估方法、機器學習應用、縱向資料分析，以及變化量特徵工程的相關研究。透過文獻回顧，識別現有研究缺口，奠定本研究的理論基礎。</w:t>
+      </w:r>
+    </w:p>
+    <w:p>
+      <w:pPr>
+        <w:pStyle w:val="a0"/>
+        <w:rPr>
+          <w:rFonts w:ascii="Times New Roman" w:eastAsia="標楷體" w:hAnsi="Times New Roman" w:cs="Times New Roman"/>
+        </w:rPr>
+      </w:pPr>
       <w:r>
         <w:rPr>
           <w:rFonts w:ascii="Times New Roman" w:eastAsia="標楷體" w:hAnsi="Times New Roman" w:cs="Times New Roman"/>
           <w:b/>
           <w:bCs/>
         </w:rPr>
-        <w:t>文獻探討</w:t>
-      </w:r>
-    </w:p>
-    <w:p>
-      <w:pPr>
-        <w:pStyle w:val="a0"/>
-        <w:spacing w:line="360" w:lineRule="auto"/>
-        <w:rPr>
-          <w:rFonts w:ascii="Times New Roman" w:eastAsia="標楷體" w:hAnsi="Times New Roman" w:cs="Times New Roman"/>
-        </w:rPr>
-      </w:pPr>
-      <w:r>
-        <w:rPr>
-          <w:rFonts w:ascii="Times New Roman" w:eastAsia="標楷體" w:hAnsi="Times New Roman" w:cs="Times New Roman"/>
-        </w:rPr>
-        <w:t>回顧三高疾病預測的相關文獻，包括傳統風險評估方法、機器學習應用、縱向資料分析，以及變化量特徵工程的相關研究。透過文獻回顧，識別現有研究缺口，奠定本研究的理論基礎。</w:t>
-      </w:r>
-    </w:p>
-    <w:p>
-      <w:pPr>
-        <w:pStyle w:val="a0"/>
-        <w:spacing w:line="360" w:lineRule="auto"/>
-        <w:rPr>
-          <w:rFonts w:ascii="Times New Roman" w:eastAsia="標楷體" w:hAnsi="Times New Roman" w:cs="Times New Roman"/>
-        </w:rPr>
-      </w:pPr>
+        <w:t>第三章</w:t>
+      </w:r>
       <w:r>
         <w:rPr>
           <w:rFonts w:ascii="Times New Roman" w:eastAsia="標楷體" w:hAnsi="Times New Roman" w:cs="Times New Roman"/>
           <w:b/>
           <w:bCs/>
         </w:rPr>
-        <w:t>第三章</w:t>
+        <w:t xml:space="preserve">　</w:t>
       </w:r>
       <w:r>
         <w:rPr>
@@ -3178,47 +3033,45 @@
           <w:b/>
           <w:bCs/>
         </w:rPr>
-        <w:t xml:space="preserve">　</w:t>
-      </w:r>
+        <w:t>研究方法</w:t>
+      </w:r>
+    </w:p>
+    <w:p>
+      <w:pPr>
+        <w:pStyle w:val="a0"/>
+        <w:rPr>
+          <w:rFonts w:ascii="Times New Roman" w:eastAsia="標楷體" w:hAnsi="Times New Roman" w:cs="Times New Roman"/>
+        </w:rPr>
+      </w:pPr>
+      <w:r>
+        <w:rPr>
+          <w:rFonts w:ascii="Times New Roman" w:eastAsia="標楷體" w:hAnsi="Times New Roman" w:cs="Times New Roman"/>
+        </w:rPr>
+        <w:t>詳細說明本研究的方法論，包括資料來源與前處理、特徵工程設計、模型選擇與訓練策略、實驗設計，以及評估指標的選用。</w:t>
+      </w:r>
+    </w:p>
+    <w:p>
+      <w:pPr>
+        <w:pStyle w:val="a0"/>
+        <w:rPr>
+          <w:rFonts w:ascii="Times New Roman" w:eastAsia="標楷體" w:hAnsi="Times New Roman" w:cs="Times New Roman"/>
+        </w:rPr>
+      </w:pPr>
       <w:r>
         <w:rPr>
           <w:rFonts w:ascii="Times New Roman" w:eastAsia="標楷體" w:hAnsi="Times New Roman" w:cs="Times New Roman"/>
           <w:b/>
           <w:bCs/>
         </w:rPr>
-        <w:t>研究方法</w:t>
-      </w:r>
-    </w:p>
-    <w:p>
-      <w:pPr>
-        <w:pStyle w:val="a0"/>
-        <w:spacing w:line="360" w:lineRule="auto"/>
-        <w:rPr>
-          <w:rFonts w:ascii="Times New Roman" w:eastAsia="標楷體" w:hAnsi="Times New Roman" w:cs="Times New Roman"/>
-        </w:rPr>
-      </w:pPr>
-      <w:r>
-        <w:rPr>
-          <w:rFonts w:ascii="Times New Roman" w:eastAsia="標楷體" w:hAnsi="Times New Roman" w:cs="Times New Roman"/>
-        </w:rPr>
-        <w:t>詳細說明本研究的方法論，包括資料來源與前處理、特徵工程設計、模型選擇與訓練策略、實驗設計，以及評估指標的選用。</w:t>
-      </w:r>
-    </w:p>
-    <w:p>
-      <w:pPr>
-        <w:pStyle w:val="a0"/>
-        <w:spacing w:line="360" w:lineRule="auto"/>
-        <w:rPr>
-          <w:rFonts w:ascii="Times New Roman" w:eastAsia="標楷體" w:hAnsi="Times New Roman" w:cs="Times New Roman"/>
-        </w:rPr>
-      </w:pPr>
+        <w:t>第四章</w:t>
+      </w:r>
       <w:r>
         <w:rPr>
           <w:rFonts w:ascii="Times New Roman" w:eastAsia="標楷體" w:hAnsi="Times New Roman" w:cs="Times New Roman"/>
           <w:b/>
           <w:bCs/>
         </w:rPr>
-        <w:t>第四章</w:t>
+        <w:t xml:space="preserve">　</w:t>
       </w:r>
       <w:r>
         <w:rPr>
@@ -3226,53 +3079,46 @@
           <w:b/>
           <w:bCs/>
         </w:rPr>
-        <w:t xml:space="preserve">　</w:t>
-      </w:r>
+        <w:t>實驗結果</w:t>
+      </w:r>
+    </w:p>
+    <w:p>
+      <w:pPr>
+        <w:pStyle w:val="a0"/>
+        <w:rPr>
+          <w:rFonts w:ascii="Times New Roman" w:eastAsia="標楷體" w:hAnsi="Times New Roman" w:cs="Times New Roman"/>
+        </w:rPr>
+      </w:pPr>
+      <w:r>
+        <w:rPr>
+          <w:rFonts w:ascii="Times New Roman" w:eastAsia="標楷體" w:hAnsi="Times New Roman" w:cs="Times New Roman"/>
+        </w:rPr>
+        <w:t>呈現各項實驗的結果與分析，包括模型比較、消融實驗、特徵重要性分析等，並對結果進行討論與詮釋。</w:t>
+      </w:r>
+    </w:p>
+    <w:p>
+      <w:pPr>
+        <w:pStyle w:val="a0"/>
+        <w:rPr>
+          <w:rFonts w:ascii="Times New Roman" w:eastAsia="標楷體" w:hAnsi="Times New Roman" w:cs="Times New Roman"/>
+        </w:rPr>
+      </w:pPr>
       <w:r>
         <w:rPr>
           <w:rFonts w:ascii="Times New Roman" w:eastAsia="標楷體" w:hAnsi="Times New Roman" w:cs="Times New Roman"/>
           <w:b/>
           <w:bCs/>
         </w:rPr>
-        <w:t>實驗結果</w:t>
-      </w:r>
-    </w:p>
-    <w:p>
-      <w:pPr>
-        <w:pStyle w:val="a0"/>
-        <w:spacing w:line="360" w:lineRule="auto"/>
-        <w:rPr>
-          <w:rFonts w:ascii="Times New Roman" w:eastAsia="標楷體" w:hAnsi="Times New Roman" w:cs="Times New Roman"/>
-        </w:rPr>
-      </w:pPr>
-      <w:r>
-        <w:rPr>
-          <w:rFonts w:ascii="Times New Roman" w:eastAsia="標楷體" w:hAnsi="Times New Roman" w:cs="Times New Roman"/>
-        </w:rPr>
-        <w:t>呈現各項實驗的結果與分析，包括模型比較、消融實驗、特徵重要性分析等，並對結果進行討論與</w:t>
-      </w:r>
-      <w:r>
-        <w:rPr>
-          <w:rFonts w:ascii="Times New Roman" w:eastAsia="標楷體" w:hAnsi="Times New Roman" w:cs="Times New Roman"/>
-        </w:rPr>
-        <w:t>詮釋。</w:t>
-      </w:r>
-    </w:p>
-    <w:p>
-      <w:pPr>
-        <w:pStyle w:val="a0"/>
-        <w:spacing w:line="360" w:lineRule="auto"/>
-        <w:rPr>
-          <w:rFonts w:ascii="Times New Roman" w:eastAsia="標楷體" w:hAnsi="Times New Roman" w:cs="Times New Roman"/>
-        </w:rPr>
-      </w:pPr>
+        <w:lastRenderedPageBreak/>
+        <w:t>第五章</w:t>
+      </w:r>
       <w:r>
         <w:rPr>
           <w:rFonts w:ascii="Times New Roman" w:eastAsia="標楷體" w:hAnsi="Times New Roman" w:cs="Times New Roman"/>
           <w:b/>
           <w:bCs/>
         </w:rPr>
-        <w:t>第五章</w:t>
+        <w:t xml:space="preserve">　</w:t>
       </w:r>
       <w:r>
         <w:rPr>
@@ -3280,21 +3126,12 @@
           <w:b/>
           <w:bCs/>
         </w:rPr>
-        <w:t xml:space="preserve">　</w:t>
-      </w:r>
-      <w:r>
-        <w:rPr>
-          <w:rFonts w:ascii="Times New Roman" w:eastAsia="標楷體" w:hAnsi="Times New Roman" w:cs="Times New Roman"/>
-          <w:b/>
-          <w:bCs/>
-        </w:rPr>
         <w:t>結論與未來展望</w:t>
       </w:r>
     </w:p>
     <w:p>
       <w:pPr>
         <w:pStyle w:val="a0"/>
-        <w:spacing w:line="360" w:lineRule="auto"/>
         <w:rPr>
           <w:rFonts w:ascii="Times New Roman" w:eastAsia="標楷體" w:hAnsi="Times New Roman" w:cs="Times New Roman"/>
         </w:rPr>
@@ -3372,14 +3209,21 @@
     <w:p>
       <w:pPr>
         <w:pStyle w:val="ab"/>
+        <w:rPr>
+          <w:rFonts w:ascii="Times New Roman" w:eastAsia="標楷體" w:hAnsi="Times New Roman" w:cs="Times New Roman"/>
+        </w:rPr>
       </w:pPr>
       <w:r>
         <w:rPr>
           <w:rStyle w:val="ae"/>
+          <w:rFonts w:ascii="Times New Roman" w:eastAsia="標楷體" w:hAnsi="Times New Roman" w:cs="Times New Roman"/>
         </w:rPr>
         <w:footnoteRef/>
       </w:r>
       <w:r>
+        <w:rPr>
+          <w:rFonts w:ascii="Times New Roman" w:eastAsia="標楷體" w:hAnsi="Times New Roman" w:cs="Times New Roman"/>
+        </w:rPr>
         <w:t xml:space="preserve"> World Heart Federation. (2023). World Heart Report 2023.</w:t>
       </w:r>
     </w:p>
@@ -3388,15 +3232,28 @@
     <w:p>
       <w:pPr>
         <w:pStyle w:val="ab"/>
+        <w:rPr>
+          <w:rFonts w:ascii="Times New Roman" w:eastAsia="標楷體" w:hAnsi="Times New Roman" w:cs="Times New Roman"/>
+        </w:rPr>
       </w:pPr>
       <w:r>
         <w:rPr>
           <w:rStyle w:val="ae"/>
+          <w:rFonts w:ascii="Times New Roman" w:eastAsia="標楷體" w:hAnsi="Times New Roman" w:cs="Times New Roman"/>
         </w:rPr>
         <w:footnoteRef/>
       </w:r>
       <w:r>
-        <w:t xml:space="preserve"> World Health Organization. (2023). Global report on hypertension: the race against a silent killer. WHO.</w:t>
+        <w:rPr>
+          <w:rFonts w:ascii="Times New Roman" w:eastAsia="標楷體" w:hAnsi="Times New Roman" w:cs="Times New Roman"/>
+        </w:rPr>
+        <w:t xml:space="preserve"> </w:t>
+      </w:r>
+      <w:r>
+        <w:rPr>
+          <w:rFonts w:ascii="Times New Roman" w:eastAsia="標楷體" w:hAnsi="Times New Roman" w:cs="Times New Roman"/>
+        </w:rPr>
+        <w:t>World Health Organization. (2023). Global report on hypertension: the race against a silent killer. WHO.</w:t>
       </w:r>
     </w:p>
   </w:footnote>
@@ -3404,28 +3261,42 @@
     <w:p>
       <w:pPr>
         <w:pStyle w:val="ab"/>
+        <w:rPr>
+          <w:rFonts w:ascii="Times New Roman" w:eastAsia="標楷體" w:hAnsi="Times New Roman" w:cs="Times New Roman"/>
+        </w:rPr>
       </w:pPr>
       <w:r>
         <w:rPr>
           <w:rStyle w:val="ae"/>
+          <w:rFonts w:ascii="Times New Roman" w:eastAsia="標楷體" w:hAnsi="Times New Roman" w:cs="Times New Roman"/>
         </w:rPr>
         <w:footnoteRef/>
       </w:r>
       <w:r>
-        <w:t xml:space="preserve"> </w:t>
-      </w:r>
-      <w:r>
-        <w:t xml:space="preserve">Ohira, T., &amp; Iso, H. (2013). Cardiovascular disease epidemiology in Asia. </w:t>
-      </w:r>
-      <w:r>
-        <w:rPr>
+        <w:rPr>
+          <w:rFonts w:ascii="Times New Roman" w:eastAsia="標楷體" w:hAnsi="Times New Roman" w:cs="Times New Roman"/>
+        </w:rPr>
+        <w:t xml:space="preserve"> Ohira, T., &amp; Iso, H. (2013). Cardiovascular disease epidemiology in Asia. </w:t>
+      </w:r>
+      <w:r>
+        <w:rPr>
+          <w:rFonts w:ascii="Times New Roman" w:eastAsia="標楷體" w:hAnsi="Times New Roman" w:cs="Times New Roman"/>
           <w:i/>
           <w:iCs/>
         </w:rPr>
         <w:t>Circulation Journal</w:t>
       </w:r>
       <w:r>
-        <w:t>, 77(7), 1646-1652. ; JACC: Asia (2021). Epidemiological Features of Cardiovascular Disease in Asia.</w:t>
+        <w:rPr>
+          <w:rFonts w:ascii="Times New Roman" w:eastAsia="標楷體" w:hAnsi="Times New Roman" w:cs="Times New Roman"/>
+        </w:rPr>
+        <w:t>, 77(7), 1646-1652. ; JACC: Asia (2021). Epidemiological</w:t>
+      </w:r>
+      <w:r>
+        <w:rPr>
+          <w:rFonts w:ascii="Times New Roman" w:eastAsia="標楷體" w:hAnsi="Times New Roman" w:cs="Times New Roman"/>
+        </w:rPr>
+        <w:t xml:space="preserve"> Features of Cardiovascular Disease in Asia.</w:t>
       </w:r>
     </w:p>
   </w:footnote>
@@ -3433,28 +3304,36 @@
     <w:p>
       <w:pPr>
         <w:pStyle w:val="ab"/>
+        <w:rPr>
+          <w:rFonts w:ascii="Times New Roman" w:eastAsia="標楷體" w:hAnsi="Times New Roman" w:cs="Times New Roman"/>
+        </w:rPr>
       </w:pPr>
       <w:r>
         <w:rPr>
           <w:rStyle w:val="ae"/>
+          <w:rFonts w:ascii="Times New Roman" w:eastAsia="標楷體" w:hAnsi="Times New Roman" w:cs="Times New Roman"/>
         </w:rPr>
         <w:footnoteRef/>
       </w:r>
       <w:r>
-        <w:t xml:space="preserve"> Kim, H. S., et al. (2025). Metabolic diseases in the East As</w:t>
-      </w:r>
-      <w:r>
-        <w:t xml:space="preserve">ian populations. </w:t>
-      </w:r>
-      <w:r>
-        <w:rPr>
+        <w:rPr>
+          <w:rFonts w:ascii="Times New Roman" w:eastAsia="標楷體" w:hAnsi="Times New Roman" w:cs="Times New Roman"/>
+        </w:rPr>
+        <w:t xml:space="preserve"> Sun, Z., &amp; Zheng, Y. (2025). Metabolic diseases in the East Asian populations. </w:t>
+      </w:r>
+      <w:r>
+        <w:rPr>
+          <w:rFonts w:ascii="Times New Roman" w:eastAsia="標楷體" w:hAnsi="Times New Roman" w:cs="Times New Roman"/>
           <w:i/>
           <w:iCs/>
         </w:rPr>
-        <w:t>Nature Reviews Endocrinology</w:t>
-      </w:r>
-      <w:r>
-        <w:t>.</w:t>
+        <w:t>Nature Reviews Gastroenterology &amp; Hepatology</w:t>
+      </w:r>
+      <w:r>
+        <w:rPr>
+          <w:rFonts w:ascii="Times New Roman" w:eastAsia="標楷體" w:hAnsi="Times New Roman" w:cs="Times New Roman"/>
+        </w:rPr>
+        <w:t>, 22(7), 500-516.</w:t>
       </w:r>
     </w:p>
   </w:footnote>
@@ -3462,24 +3341,41 @@
     <w:p>
       <w:pPr>
         <w:pStyle w:val="ab"/>
+        <w:rPr>
+          <w:rFonts w:ascii="Times New Roman" w:eastAsia="標楷體" w:hAnsi="Times New Roman" w:cs="Times New Roman"/>
+        </w:rPr>
       </w:pPr>
       <w:r>
         <w:rPr>
           <w:rStyle w:val="ae"/>
+          <w:rFonts w:ascii="Times New Roman" w:eastAsia="標楷體" w:hAnsi="Times New Roman" w:cs="Times New Roman"/>
         </w:rPr>
         <w:footnoteRef/>
       </w:r>
       <w:r>
-        <w:t xml:space="preserve"> Ohira, T., &amp; Iso, H. (2013). Cardiovascular disease epidemiology in Asia. </w:t>
-      </w:r>
-      <w:r>
-        <w:rPr>
+        <w:rPr>
+          <w:rFonts w:ascii="Times New Roman" w:eastAsia="標楷體" w:hAnsi="Times New Roman" w:cs="Times New Roman"/>
+        </w:rPr>
+        <w:t xml:space="preserve"> Ohira, T., &amp; Iso, H. (2013). Cardiovascular disease epidemiology i</w:t>
+      </w:r>
+      <w:r>
+        <w:rPr>
+          <w:rFonts w:ascii="Times New Roman" w:eastAsia="標楷體" w:hAnsi="Times New Roman" w:cs="Times New Roman"/>
+        </w:rPr>
+        <w:t xml:space="preserve">n Asia. </w:t>
+      </w:r>
+      <w:r>
+        <w:rPr>
+          <w:rFonts w:ascii="Times New Roman" w:eastAsia="標楷體" w:hAnsi="Times New Roman" w:cs="Times New Roman"/>
           <w:i/>
           <w:iCs/>
         </w:rPr>
         <w:t>Circulation Journal</w:t>
       </w:r>
       <w:r>
+        <w:rPr>
+          <w:rFonts w:ascii="Times New Roman" w:eastAsia="標楷體" w:hAnsi="Times New Roman" w:cs="Times New Roman"/>
+        </w:rPr>
         <w:t>, 77(7), 1646-1652. ; JACC: Asia (2021). Epidemiological Features of Cardiovascular Disease in Asia.</w:t>
       </w:r>
     </w:p>
@@ -3488,52 +3384,56 @@
     <w:p>
       <w:pPr>
         <w:pStyle w:val="ab"/>
+        <w:rPr>
+          <w:rFonts w:ascii="Times New Roman" w:eastAsia="標楷體" w:hAnsi="Times New Roman" w:cs="Times New Roman"/>
+        </w:rPr>
       </w:pPr>
       <w:r>
         <w:rPr>
           <w:rStyle w:val="ae"/>
+          <w:rFonts w:ascii="Times New Roman" w:eastAsia="標楷體" w:hAnsi="Times New Roman" w:cs="Times New Roman"/>
         </w:rPr>
         <w:footnoteRef/>
       </w:r>
       <w:r>
+        <w:rPr>
+          <w:rFonts w:ascii="Times New Roman" w:eastAsia="標楷體" w:hAnsi="Times New Roman" w:cs="Times New Roman"/>
+        </w:rPr>
         <w:t xml:space="preserve"> </w:t>
       </w:r>
       <w:r>
         <w:rPr>
-          <w:rFonts w:hint="eastAsia"/>
+          <w:rFonts w:ascii="Times New Roman" w:eastAsia="標楷體" w:hAnsi="Times New Roman" w:cs="Times New Roman"/>
         </w:rPr>
         <w:t>國民健康署（</w:t>
       </w:r>
       <w:r>
         <w:rPr>
-          <w:rFonts w:hint="eastAsia"/>
+          <w:rFonts w:ascii="Times New Roman" w:eastAsia="標楷體" w:hAnsi="Times New Roman" w:cs="Times New Roman"/>
         </w:rPr>
         <w:t>2022</w:t>
       </w:r>
       <w:r>
         <w:rPr>
-          <w:rFonts w:hint="eastAsia"/>
-        </w:rPr>
-        <w:t>）</w:t>
-      </w:r>
-      <w:r>
-        <w:rPr>
-          <w:rFonts w:hint="eastAsia"/>
-        </w:rPr>
-        <w:t>。</w:t>
-      </w:r>
-      <w:r>
-        <w:rPr>
-          <w:rFonts w:hint="eastAsia"/>
+          <w:rFonts w:ascii="Times New Roman" w:eastAsia="標楷體" w:hAnsi="Times New Roman" w:cs="Times New Roman"/>
+        </w:rPr>
+        <w:t>）。</w:t>
+      </w:r>
+      <w:r>
+        <w:rPr>
+          <w:rFonts w:ascii="Times New Roman" w:eastAsia="標楷體" w:hAnsi="Times New Roman" w:cs="Times New Roman"/>
         </w:rPr>
         <w:t>2017-2020</w:t>
       </w:r>
       <w:r>
+        <w:rPr>
+          <w:rFonts w:ascii="Times New Roman" w:eastAsia="標楷體" w:hAnsi="Times New Roman" w:cs="Times New Roman"/>
+        </w:rPr>
         <w:t xml:space="preserve"> </w:t>
       </w:r>
       <w:r>
         <w:rPr>
-          <w:rFonts w:hint="eastAsia"/>
+          <w:rFonts w:ascii="Times New Roman" w:eastAsia="標楷體" w:hAnsi="Times New Roman" w:cs="Times New Roman"/>
         </w:rPr>
         <w:t>國民營養健康狀況變遷調查。衛生福利部。</w:t>
       </w:r>
@@ -3543,46 +3443,56 @@
     <w:p>
       <w:pPr>
         <w:pStyle w:val="ab"/>
+        <w:rPr>
+          <w:rFonts w:ascii="Times New Roman" w:eastAsia="標楷體" w:hAnsi="Times New Roman" w:cs="Times New Roman"/>
+        </w:rPr>
       </w:pPr>
       <w:r>
         <w:rPr>
           <w:rStyle w:val="ae"/>
+          <w:rFonts w:ascii="Times New Roman" w:eastAsia="標楷體" w:hAnsi="Times New Roman" w:cs="Times New Roman"/>
         </w:rPr>
         <w:footnoteRef/>
       </w:r>
       <w:r>
+        <w:rPr>
+          <w:rFonts w:ascii="Times New Roman" w:eastAsia="標楷體" w:hAnsi="Times New Roman" w:cs="Times New Roman"/>
+        </w:rPr>
         <w:t xml:space="preserve"> </w:t>
       </w:r>
       <w:r>
         <w:rPr>
-          <w:rFonts w:hint="eastAsia"/>
+          <w:rFonts w:ascii="Times New Roman" w:eastAsia="標楷體" w:hAnsi="Times New Roman" w:cs="Times New Roman"/>
         </w:rPr>
         <w:t>國民健康署（</w:t>
       </w:r>
       <w:r>
         <w:rPr>
-          <w:rFonts w:hint="eastAsia"/>
+          <w:rFonts w:ascii="Times New Roman" w:eastAsia="標楷體" w:hAnsi="Times New Roman" w:cs="Times New Roman"/>
         </w:rPr>
         <w:t>2022</w:t>
       </w:r>
       <w:r>
         <w:rPr>
-          <w:rFonts w:hint="eastAsia"/>
+          <w:rFonts w:ascii="Times New Roman" w:eastAsia="標楷體" w:hAnsi="Times New Roman" w:cs="Times New Roman"/>
         </w:rPr>
         <w:t>）。</w:t>
       </w:r>
       <w:r>
         <w:rPr>
-          <w:rFonts w:hint="eastAsia"/>
+          <w:rFonts w:ascii="Times New Roman" w:eastAsia="標楷體" w:hAnsi="Times New Roman" w:cs="Times New Roman"/>
         </w:rPr>
         <w:t>2017-2020</w:t>
       </w:r>
       <w:r>
+        <w:rPr>
+          <w:rFonts w:ascii="Times New Roman" w:eastAsia="標楷體" w:hAnsi="Times New Roman" w:cs="Times New Roman"/>
+        </w:rPr>
         <w:t xml:space="preserve"> </w:t>
       </w:r>
       <w:r>
         <w:rPr>
-          <w:rFonts w:hint="eastAsia"/>
+          <w:rFonts w:ascii="Times New Roman" w:eastAsia="標楷體" w:hAnsi="Times New Roman" w:cs="Times New Roman"/>
         </w:rPr>
         <w:t>國民營養健康狀況變遷調查。衛生福利部。</w:t>
       </w:r>
@@ -3592,63 +3502,78 @@
     <w:p>
       <w:pPr>
         <w:pStyle w:val="ab"/>
+        <w:rPr>
+          <w:rFonts w:ascii="Times New Roman" w:eastAsia="標楷體" w:hAnsi="Times New Roman" w:cs="Times New Roman"/>
+        </w:rPr>
       </w:pPr>
       <w:r>
         <w:rPr>
           <w:rStyle w:val="ae"/>
+          <w:rFonts w:ascii="Times New Roman" w:eastAsia="標楷體" w:hAnsi="Times New Roman" w:cs="Times New Roman"/>
         </w:rPr>
         <w:footnoteRef/>
       </w:r>
       <w:r>
-        <w:t xml:space="preserve"> Jacobs, M. J., et al. (2005). Coronary heart disease risk factors, metabolic syndrome and hypertension. </w:t>
-      </w:r>
-      <w:r>
-        <w:rPr>
+        <w:rPr>
+          <w:rFonts w:ascii="Times New Roman" w:eastAsia="標楷體" w:hAnsi="Times New Roman" w:cs="Times New Roman"/>
+        </w:rPr>
+        <w:t xml:space="preserve"> Stanciu, S., et al. (2023). Links betw</w:t>
+      </w:r>
+      <w:r>
+        <w:rPr>
+          <w:rFonts w:ascii="Times New Roman" w:eastAsia="標楷體" w:hAnsi="Times New Roman" w:cs="Times New Roman"/>
+        </w:rPr>
+        <w:t xml:space="preserve">een metabolic syndrome and hypertension: The relationship with the current antidiabetic drugs. </w:t>
+      </w:r>
+      <w:r>
+        <w:rPr>
+          <w:rFonts w:ascii="Times New Roman" w:eastAsia="標楷體" w:hAnsi="Times New Roman" w:cs="Times New Roman"/>
           <w:i/>
           <w:iCs/>
         </w:rPr>
-        <w:t>Current Opinion in Cardiology</w:t>
-      </w:r>
-      <w:r>
-        <w:t>, 20(4), 270-274. ; Patti, A. M., et al. (2023</w:t>
-      </w:r>
-      <w:r>
-        <w:t xml:space="preserve">). Links between metabolic syndrome and hypertension. </w:t>
-      </w:r>
-      <w:r>
-        <w:rPr>
+        <w:t>Metabolites</w:t>
+      </w:r>
+      <w:r>
+        <w:rPr>
+          <w:rFonts w:ascii="Times New Roman" w:eastAsia="標楷體" w:hAnsi="Times New Roman" w:cs="Times New Roman"/>
+        </w:rPr>
+        <w:t>, 13(1), 87.</w:t>
+      </w:r>
+    </w:p>
+  </w:footnote>
+  <w:footnote w:id="9">
+    <w:p>
+      <w:pPr>
+        <w:pStyle w:val="ab"/>
+        <w:rPr>
+          <w:rFonts w:ascii="Times New Roman" w:eastAsia="標楷體" w:hAnsi="Times New Roman" w:cs="Times New Roman"/>
+        </w:rPr>
+      </w:pPr>
+      <w:r>
+        <w:rPr>
+          <w:rStyle w:val="ae"/>
+          <w:rFonts w:ascii="Times New Roman" w:eastAsia="標楷體" w:hAnsi="Times New Roman" w:cs="Times New Roman"/>
+        </w:rPr>
+        <w:footnoteRef/>
+      </w:r>
+      <w:r>
+        <w:rPr>
+          <w:rFonts w:ascii="Times New Roman" w:eastAsia="標楷體" w:hAnsi="Times New Roman" w:cs="Times New Roman"/>
+        </w:rPr>
+        <w:t xml:space="preserve"> Alberti, K. G., et al. (2009). Harmonizing the metabolic syndrome. </w:t>
+      </w:r>
+      <w:r>
+        <w:rPr>
+          <w:rFonts w:ascii="Times New Roman" w:eastAsia="標楷體" w:hAnsi="Times New Roman" w:cs="Times New Roman"/>
           <w:i/>
           <w:iCs/>
         </w:rPr>
-        <w:t>Journal of Cardiovascular Development and Disease</w:t>
-      </w:r>
-      <w:r>
-        <w:t>, 10(1), 20.</w:t>
-      </w:r>
-    </w:p>
-  </w:footnote>
-  <w:footnote w:id="9">
-    <w:p>
-      <w:pPr>
-        <w:pStyle w:val="ab"/>
-      </w:pPr>
-      <w:r>
-        <w:rPr>
-          <w:rStyle w:val="ae"/>
-        </w:rPr>
-        <w:footnoteRef/>
-      </w:r>
-      <w:r>
-        <w:t xml:space="preserve"> Alberti, K. G., et al. (2009). Harmonizing the metabolic syndrome. </w:t>
-      </w:r>
-      <w:r>
-        <w:rPr>
-          <w:i/>
-          <w:iCs/>
-        </w:rPr>
         <w:t>Circulation</w:t>
       </w:r>
       <w:r>
+        <w:rPr>
+          <w:rFonts w:ascii="Times New Roman" w:eastAsia="標楷體" w:hAnsi="Times New Roman" w:cs="Times New Roman"/>
+        </w:rPr>
         <w:t>, 120(16), 1640-1645.</w:t>
       </w:r>
     </w:p>
@@ -3657,54 +3582,64 @@
     <w:p>
       <w:pPr>
         <w:pStyle w:val="ab"/>
+        <w:rPr>
+          <w:rFonts w:ascii="Times New Roman" w:eastAsia="標楷體" w:hAnsi="Times New Roman" w:cs="Times New Roman"/>
+        </w:rPr>
       </w:pPr>
       <w:r>
         <w:rPr>
           <w:rStyle w:val="ae"/>
+          <w:rFonts w:ascii="Times New Roman" w:eastAsia="標楷體" w:hAnsi="Times New Roman" w:cs="Times New Roman"/>
         </w:rPr>
         <w:footnoteRef/>
       </w:r>
       <w:r>
+        <w:rPr>
+          <w:rFonts w:ascii="Times New Roman" w:eastAsia="標楷體" w:hAnsi="Times New Roman" w:cs="Times New Roman"/>
+        </w:rPr>
         <w:t xml:space="preserve"> </w:t>
       </w:r>
       <w:r>
         <w:rPr>
-          <w:rFonts w:hint="eastAsia"/>
+          <w:rFonts w:ascii="Times New Roman" w:eastAsia="標楷體" w:hAnsi="Times New Roman" w:cs="Times New Roman"/>
         </w:rPr>
         <w:t>國民健康署（</w:t>
       </w:r>
       <w:r>
         <w:rPr>
-          <w:rFonts w:hint="eastAsia"/>
+          <w:rFonts w:ascii="Times New Roman" w:eastAsia="標楷體" w:hAnsi="Times New Roman" w:cs="Times New Roman"/>
         </w:rPr>
         <w:t>2022</w:t>
       </w:r>
       <w:r>
         <w:rPr>
-          <w:rFonts w:hint="eastAsia"/>
+          <w:rFonts w:ascii="Times New Roman" w:eastAsia="標楷體" w:hAnsi="Times New Roman" w:cs="Times New Roman"/>
         </w:rPr>
         <w:t>）。</w:t>
       </w:r>
       <w:r>
         <w:rPr>
-          <w:rFonts w:hint="eastAsia"/>
+          <w:rFonts w:ascii="Times New Roman" w:eastAsia="標楷體" w:hAnsi="Times New Roman" w:cs="Times New Roman"/>
         </w:rPr>
         <w:t>2017-2020</w:t>
       </w:r>
       <w:r>
+        <w:rPr>
+          <w:rFonts w:ascii="Times New Roman" w:eastAsia="標楷體" w:hAnsi="Times New Roman" w:cs="Times New Roman"/>
+        </w:rPr>
         <w:t xml:space="preserve"> </w:t>
       </w:r>
       <w:r>
         <w:rPr>
-          <w:rFonts w:hint="eastAsia"/>
-        </w:rPr>
-        <w:t>國民營養健康狀況變遷調查。衛</w:t>
-      </w:r>
-      <w:r>
-        <w:rPr>
-          <w:rFonts w:hint="eastAsia"/>
-        </w:rPr>
-        <w:t>生福利部。</w:t>
+          <w:rFonts w:ascii="Times New Roman" w:eastAsia="標楷體" w:hAnsi="Times New Roman" w:cs="Times New Roman"/>
+        </w:rPr>
+        <w:t>國民營養健康狀況變遷調</w:t>
+      </w:r>
+      <w:r>
+        <w:rPr>
+          <w:rFonts w:ascii="Times New Roman" w:eastAsia="標楷體" w:hAnsi="Times New Roman" w:cs="Times New Roman"/>
+        </w:rPr>
+        <w:t>查。衛生福利部。</w:t>
       </w:r>
     </w:p>
   </w:footnote>
@@ -3712,40 +3647,50 @@
     <w:p>
       <w:pPr>
         <w:pStyle w:val="ab"/>
+        <w:rPr>
+          <w:rFonts w:ascii="Times New Roman" w:eastAsia="標楷體" w:hAnsi="Times New Roman" w:cs="Times New Roman"/>
+        </w:rPr>
       </w:pPr>
       <w:r>
         <w:rPr>
           <w:rStyle w:val="ae"/>
+          <w:rFonts w:ascii="Times New Roman" w:eastAsia="標楷體" w:hAnsi="Times New Roman" w:cs="Times New Roman"/>
         </w:rPr>
         <w:footnoteRef/>
       </w:r>
       <w:r>
+        <w:rPr>
+          <w:rFonts w:ascii="Times New Roman" w:eastAsia="標楷體" w:hAnsi="Times New Roman" w:cs="Times New Roman"/>
+        </w:rPr>
         <w:t xml:space="preserve"> </w:t>
       </w:r>
       <w:r>
         <w:rPr>
-          <w:rFonts w:hint="eastAsia"/>
+          <w:rFonts w:ascii="Times New Roman" w:eastAsia="標楷體" w:hAnsi="Times New Roman" w:cs="Times New Roman"/>
         </w:rPr>
         <w:t>國民健康署（</w:t>
       </w:r>
       <w:r>
         <w:rPr>
-          <w:rFonts w:hint="eastAsia"/>
+          <w:rFonts w:ascii="Times New Roman" w:eastAsia="標楷體" w:hAnsi="Times New Roman" w:cs="Times New Roman"/>
         </w:rPr>
         <w:t>2025</w:t>
       </w:r>
       <w:r>
         <w:rPr>
-          <w:rFonts w:hint="eastAsia"/>
+          <w:rFonts w:ascii="Times New Roman" w:eastAsia="標楷體" w:hAnsi="Times New Roman" w:cs="Times New Roman"/>
         </w:rPr>
         <w:t>）。成人預防保健服務擴大至</w:t>
       </w:r>
       <w:r>
+        <w:rPr>
+          <w:rFonts w:ascii="Times New Roman" w:eastAsia="標楷體" w:hAnsi="Times New Roman" w:cs="Times New Roman"/>
+        </w:rPr>
         <w:t xml:space="preserve"> 30 </w:t>
       </w:r>
       <w:r>
         <w:rPr>
-          <w:rFonts w:hint="eastAsia"/>
+          <w:rFonts w:ascii="Times New Roman" w:eastAsia="標楷體" w:hAnsi="Times New Roman" w:cs="Times New Roman"/>
         </w:rPr>
         <w:t>歲公告。衛生福利部。</w:t>
       </w:r>
@@ -3759,7 +3704,7 @@
   <w:abstractNum w:abstractNumId="0">
     <w:nsid w:val="0000A990"/>
     <w:multiLevelType w:val="multilevel"/>
-    <w:tmpl w:val="D6947722"/>
+    <w:tmpl w:val="A7C2594A"/>
     <w:lvl w:ilvl="0">
       <w:numFmt w:val="bullet"/>
       <w:lvlText w:val=" "/>
@@ -3836,7 +3781,7 @@
   <w:abstractNum w:abstractNumId="1">
     <w:nsid w:val="0000A991"/>
     <w:multiLevelType w:val="multilevel"/>
-    <w:tmpl w:val="F23CA0B2"/>
+    <w:tmpl w:val="55A042E0"/>
     <w:lvl w:ilvl="0">
       <w:numFmt w:val="bullet"/>
       <w:lvlText w:val=""/>
@@ -3940,7 +3885,7 @@
   <w:abstractNum w:abstractNumId="2">
     <w:nsid w:val="00A99411"/>
     <w:multiLevelType w:val="multilevel"/>
-    <w:tmpl w:val="F014EECE"/>
+    <w:tmpl w:val="0936ADC0"/>
     <w:lvl w:ilvl="0">
       <w:start w:val="1"/>
       <w:numFmt w:val="decimal"/>
@@ -4227,6 +4172,9 @@
     </w:lvlOverride>
   </w:num>
   <w:num w:numId="7">
+    <w:abstractNumId w:val="1"/>
+  </w:num>
+  <w:num w:numId="8">
     <w:abstractNumId w:val="2"/>
     <w:lvlOverride w:ilvl="0">
       <w:startOverride w:val="1"/>
@@ -4255,9 +4203,6 @@
     <w:lvlOverride w:ilvl="8">
       <w:startOverride w:val="1"/>
     </w:lvlOverride>
-  </w:num>
-  <w:num w:numId="8">
-    <w:abstractNumId w:val="1"/>
   </w:num>
   <w:num w:numId="9">
     <w:abstractNumId w:val="1"/>
@@ -4272,6 +4217,258 @@
     <w:abstractNumId w:val="1"/>
   </w:num>
   <w:num w:numId="13">
+    <w:abstractNumId w:val="1"/>
+  </w:num>
+  <w:num w:numId="14">
+    <w:abstractNumId w:val="1"/>
+  </w:num>
+  <w:num w:numId="15">
+    <w:abstractNumId w:val="1"/>
+  </w:num>
+  <w:num w:numId="16">
+    <w:abstractNumId w:val="2"/>
+    <w:lvlOverride w:ilvl="0">
+      <w:startOverride w:val="1"/>
+    </w:lvlOverride>
+    <w:lvlOverride w:ilvl="1">
+      <w:startOverride w:val="1"/>
+    </w:lvlOverride>
+    <w:lvlOverride w:ilvl="2">
+      <w:startOverride w:val="1"/>
+    </w:lvlOverride>
+    <w:lvlOverride w:ilvl="3">
+      <w:startOverride w:val="1"/>
+    </w:lvlOverride>
+    <w:lvlOverride w:ilvl="4">
+      <w:startOverride w:val="1"/>
+    </w:lvlOverride>
+    <w:lvlOverride w:ilvl="5">
+      <w:startOverride w:val="1"/>
+    </w:lvlOverride>
+    <w:lvlOverride w:ilvl="6">
+      <w:startOverride w:val="1"/>
+    </w:lvlOverride>
+    <w:lvlOverride w:ilvl="7">
+      <w:startOverride w:val="1"/>
+    </w:lvlOverride>
+    <w:lvlOverride w:ilvl="8">
+      <w:startOverride w:val="1"/>
+    </w:lvlOverride>
+  </w:num>
+  <w:num w:numId="17">
+    <w:abstractNumId w:val="1"/>
+  </w:num>
+  <w:num w:numId="18">
+    <w:abstractNumId w:val="1"/>
+  </w:num>
+  <w:num w:numId="19">
+    <w:abstractNumId w:val="2"/>
+    <w:lvlOverride w:ilvl="0">
+      <w:startOverride w:val="1"/>
+    </w:lvlOverride>
+    <w:lvlOverride w:ilvl="1">
+      <w:startOverride w:val="1"/>
+    </w:lvlOverride>
+    <w:lvlOverride w:ilvl="2">
+      <w:startOverride w:val="1"/>
+    </w:lvlOverride>
+    <w:lvlOverride w:ilvl="3">
+      <w:startOverride w:val="1"/>
+    </w:lvlOverride>
+    <w:lvlOverride w:ilvl="4">
+      <w:startOverride w:val="1"/>
+    </w:lvlOverride>
+    <w:lvlOverride w:ilvl="5">
+      <w:startOverride w:val="1"/>
+    </w:lvlOverride>
+    <w:lvlOverride w:ilvl="6">
+      <w:startOverride w:val="1"/>
+    </w:lvlOverride>
+    <w:lvlOverride w:ilvl="7">
+      <w:startOverride w:val="1"/>
+    </w:lvlOverride>
+    <w:lvlOverride w:ilvl="8">
+      <w:startOverride w:val="1"/>
+    </w:lvlOverride>
+  </w:num>
+  <w:num w:numId="20">
+    <w:abstractNumId w:val="2"/>
+    <w:lvlOverride w:ilvl="0">
+      <w:startOverride w:val="1"/>
+    </w:lvlOverride>
+    <w:lvlOverride w:ilvl="1">
+      <w:startOverride w:val="1"/>
+    </w:lvlOverride>
+    <w:lvlOverride w:ilvl="2">
+      <w:startOverride w:val="1"/>
+    </w:lvlOverride>
+    <w:lvlOverride w:ilvl="3">
+      <w:startOverride w:val="1"/>
+    </w:lvlOverride>
+    <w:lvlOverride w:ilvl="4">
+      <w:startOverride w:val="1"/>
+    </w:lvlOverride>
+    <w:lvlOverride w:ilvl="5">
+      <w:startOverride w:val="1"/>
+    </w:lvlOverride>
+    <w:lvlOverride w:ilvl="6">
+      <w:startOverride w:val="1"/>
+    </w:lvlOverride>
+    <w:lvlOverride w:ilvl="7">
+      <w:startOverride w:val="1"/>
+    </w:lvlOverride>
+    <w:lvlOverride w:ilvl="8">
+      <w:startOverride w:val="1"/>
+    </w:lvlOverride>
+  </w:num>
+  <w:num w:numId="21">
+    <w:abstractNumId w:val="1"/>
+  </w:num>
+  <w:num w:numId="22">
+    <w:abstractNumId w:val="1"/>
+  </w:num>
+  <w:num w:numId="23">
+    <w:abstractNumId w:val="0"/>
+  </w:num>
+  <w:num w:numId="24">
+    <w:abstractNumId w:val="2"/>
+    <w:lvlOverride w:ilvl="0">
+      <w:startOverride w:val="1"/>
+    </w:lvlOverride>
+    <w:lvlOverride w:ilvl="1">
+      <w:startOverride w:val="1"/>
+    </w:lvlOverride>
+    <w:lvlOverride w:ilvl="2">
+      <w:startOverride w:val="1"/>
+    </w:lvlOverride>
+    <w:lvlOverride w:ilvl="3">
+      <w:startOverride w:val="1"/>
+    </w:lvlOverride>
+    <w:lvlOverride w:ilvl="4">
+      <w:startOverride w:val="1"/>
+    </w:lvlOverride>
+    <w:lvlOverride w:ilvl="5">
+      <w:startOverride w:val="1"/>
+    </w:lvlOverride>
+    <w:lvlOverride w:ilvl="6">
+      <w:startOverride w:val="1"/>
+    </w:lvlOverride>
+    <w:lvlOverride w:ilvl="7">
+      <w:startOverride w:val="1"/>
+    </w:lvlOverride>
+    <w:lvlOverride w:ilvl="8">
+      <w:startOverride w:val="1"/>
+    </w:lvlOverride>
+  </w:num>
+  <w:num w:numId="25">
+    <w:abstractNumId w:val="1"/>
+  </w:num>
+  <w:num w:numId="26">
+    <w:abstractNumId w:val="2"/>
+    <w:lvlOverride w:ilvl="0">
+      <w:startOverride w:val="1"/>
+    </w:lvlOverride>
+    <w:lvlOverride w:ilvl="1">
+      <w:startOverride w:val="1"/>
+    </w:lvlOverride>
+    <w:lvlOverride w:ilvl="2">
+      <w:startOverride w:val="1"/>
+    </w:lvlOverride>
+    <w:lvlOverride w:ilvl="3">
+      <w:startOverride w:val="1"/>
+    </w:lvlOverride>
+    <w:lvlOverride w:ilvl="4">
+      <w:startOverride w:val="1"/>
+    </w:lvlOverride>
+    <w:lvlOverride w:ilvl="5">
+      <w:startOverride w:val="1"/>
+    </w:lvlOverride>
+    <w:lvlOverride w:ilvl="6">
+      <w:startOverride w:val="1"/>
+    </w:lvlOverride>
+    <w:lvlOverride w:ilvl="7">
+      <w:startOverride w:val="1"/>
+    </w:lvlOverride>
+    <w:lvlOverride w:ilvl="8">
+      <w:startOverride w:val="1"/>
+    </w:lvlOverride>
+  </w:num>
+  <w:num w:numId="27">
+    <w:abstractNumId w:val="2"/>
+    <w:lvlOverride w:ilvl="0">
+      <w:startOverride w:val="1"/>
+    </w:lvlOverride>
+    <w:lvlOverride w:ilvl="1">
+      <w:startOverride w:val="1"/>
+    </w:lvlOverride>
+    <w:lvlOverride w:ilvl="2">
+      <w:startOverride w:val="1"/>
+    </w:lvlOverride>
+    <w:lvlOverride w:ilvl="3">
+      <w:startOverride w:val="1"/>
+    </w:lvlOverride>
+    <w:lvlOverride w:ilvl="4">
+      <w:startOverride w:val="1"/>
+    </w:lvlOverride>
+    <w:lvlOverride w:ilvl="5">
+      <w:startOverride w:val="1"/>
+    </w:lvlOverride>
+    <w:lvlOverride w:ilvl="6">
+      <w:startOverride w:val="1"/>
+    </w:lvlOverride>
+    <w:lvlOverride w:ilvl="7">
+      <w:startOverride w:val="1"/>
+    </w:lvlOverride>
+    <w:lvlOverride w:ilvl="8">
+      <w:startOverride w:val="1"/>
+    </w:lvlOverride>
+  </w:num>
+  <w:num w:numId="28">
+    <w:abstractNumId w:val="2"/>
+    <w:lvlOverride w:ilvl="0">
+      <w:startOverride w:val="1"/>
+    </w:lvlOverride>
+    <w:lvlOverride w:ilvl="1">
+      <w:startOverride w:val="1"/>
+    </w:lvlOverride>
+    <w:lvlOverride w:ilvl="2">
+      <w:startOverride w:val="1"/>
+    </w:lvlOverride>
+    <w:lvlOverride w:ilvl="3">
+      <w:startOverride w:val="1"/>
+    </w:lvlOverride>
+    <w:lvlOverride w:ilvl="4">
+      <w:startOverride w:val="1"/>
+    </w:lvlOverride>
+    <w:lvlOverride w:ilvl="5">
+      <w:startOverride w:val="1"/>
+    </w:lvlOverride>
+    <w:lvlOverride w:ilvl="6">
+      <w:startOverride w:val="1"/>
+    </w:lvlOverride>
+    <w:lvlOverride w:ilvl="7">
+      <w:startOverride w:val="1"/>
+    </w:lvlOverride>
+    <w:lvlOverride w:ilvl="8">
+      <w:startOverride w:val="1"/>
+    </w:lvlOverride>
+  </w:num>
+  <w:num w:numId="29">
+    <w:abstractNumId w:val="1"/>
+  </w:num>
+  <w:num w:numId="30">
+    <w:abstractNumId w:val="1"/>
+  </w:num>
+  <w:num w:numId="31">
+    <w:abstractNumId w:val="1"/>
+  </w:num>
+  <w:num w:numId="32">
+    <w:abstractNumId w:val="1"/>
+  </w:num>
+  <w:num w:numId="33">
+    <w:abstractNumId w:val="1"/>
+  </w:num>
+  <w:num w:numId="34">
     <w:abstractNumId w:val="1"/>
   </w:num>
 </w:numbering>
@@ -5240,6 +5437,31 @@
     <w:rPr>
       <w:rFonts w:ascii="Consolas" w:hAnsi="Consolas"/>
       <w:sz w:val="22"/>
+    </w:rPr>
+  </w:style>
+  <w:style w:type="paragraph" w:styleId="af1">
+    <w:name w:val="Balloon Text"/>
+    <w:basedOn w:val="a"/>
+    <w:link w:val="af2"/>
+    <w:rsid w:val="00A2729A"/>
+    <w:pPr>
+      <w:spacing w:after="0"/>
+    </w:pPr>
+    <w:rPr>
+      <w:rFonts w:asciiTheme="majorHAnsi" w:eastAsiaTheme="majorEastAsia" w:hAnsiTheme="majorHAnsi" w:cstheme="majorBidi"/>
+      <w:sz w:val="18"/>
+      <w:szCs w:val="18"/>
+    </w:rPr>
+  </w:style>
+  <w:style w:type="character" w:customStyle="1" w:styleId="af2">
+    <w:name w:val="註解方塊文字 字元"/>
+    <w:basedOn w:val="a1"/>
+    <w:link w:val="af1"/>
+    <w:rsid w:val="00A2729A"/>
+    <w:rPr>
+      <w:rFonts w:asciiTheme="majorHAnsi" w:eastAsiaTheme="majorEastAsia" w:hAnsiTheme="majorHAnsi" w:cstheme="majorBidi"/>
+      <w:sz w:val="18"/>
+      <w:szCs w:val="18"/>
     </w:rPr>
   </w:style>
 </w:styles>
@@ -5724,7 +5946,7 @@
   <a:extraClrSchemeLst/>
   <a:extLst>
     <a:ext uri="{05A4C25C-085E-4340-85A3-A5531E510DB2}">
-      <thm15:themeFamily xmlns="" xmlns:thm15="http://schemas.microsoft.com/office/thememl/2012/main" name="Office Theme" id="{2E142A2C-CD16-42D6-873A-C26D2A0506FA}" vid="{1BDDFF52-6CD6-40A5-AB3C-68EB2F1E4D0A}"/>
+      <thm15:themeFamily xmlns:thm15="http://schemas.microsoft.com/office/thememl/2012/main" xmlns="" name="Office Theme" id="{2E142A2C-CD16-42D6-873A-C26D2A0506FA}" vid="{1BDDFF52-6CD6-40A5-AB3C-68EB2F1E4D0A}"/>
     </a:ext>
   </a:extLst>
 </a:theme>

</xml_diff>